<commit_message>
Update UserGuide Infobox added
git-svn-id: https://by-stsvn.bayer-ag.com/svn/DOC41WEBUI@474 7fa4df38-a670-11e2-8034-c9adf4be1a24
</commit_message>
<xml_diff>
--- a/trunk/DOC41WEBUI/docs/User Guide.docx
+++ b/trunk/DOC41WEBUI/docs/User Guide.docx
@@ -443,6 +443,353 @@
         </w:p>
       </w:sdtContent>
     </w:sdt>
+    <w:tbl>
+      <w:tblPr>
+        <w:tblStyle w:val="HelleSchattierung-Akzent5"/>
+        <w:tblpPr w:leftFromText="141" w:rightFromText="141" w:vertAnchor="text" w:horzAnchor="margin" w:tblpY="-353"/>
+        <w:tblW w:w="0" w:type="auto"/>
+        <w:tblLook w:val="04A0" w:firstRow="1" w:lastRow="0" w:firstColumn="1" w:lastColumn="0" w:noHBand="0" w:noVBand="1"/>
+      </w:tblPr>
+      <w:tblGrid>
+        <w:gridCol w:w="2943"/>
+        <w:gridCol w:w="6223"/>
+      </w:tblGrid>
+      <w:tr>
+        <w:trPr>
+          <w:cnfStyle w:val="100000000000" w:firstRow="1" w:lastRow="0" w:firstColumn="0" w:lastColumn="0" w:oddVBand="0" w:evenVBand="0" w:oddHBand="0" w:evenHBand="0" w:firstRowFirstColumn="0" w:firstRowLastColumn="0" w:lastRowFirstColumn="0" w:lastRowLastColumn="0"/>
+        </w:trPr>
+        <w:tc>
+          <w:tcPr>
+            <w:cnfStyle w:val="001000000000" w:firstRow="0" w:lastRow="0" w:firstColumn="1" w:lastColumn="0" w:oddVBand="0" w:evenVBand="0" w:oddHBand="0" w:evenHBand="0" w:firstRowFirstColumn="0" w:firstRowLastColumn="0" w:lastRowFirstColumn="0" w:lastRowLastColumn="0"/>
+            <w:tcW w:w="2943" w:type="dxa"/>
+          </w:tcPr>
+          <w:p>
+            <w:pPr>
+              <w:rPr>
+                <w:lang w:val="en-US"/>
+              </w:rPr>
+            </w:pPr>
+            <w:proofErr w:type="spellStart"/>
+            <w:r>
+              <w:rPr>
+                <w:lang w:val="en-US"/>
+              </w:rPr>
+              <w:lastRenderedPageBreak/>
+              <w:t>Infobox</w:t>
+            </w:r>
+            <w:proofErr w:type="spellEnd"/>
+          </w:p>
+        </w:tc>
+        <w:tc>
+          <w:tcPr>
+            <w:tcW w:w="6223" w:type="dxa"/>
+          </w:tcPr>
+          <w:p>
+            <w:pPr>
+              <w:cnfStyle w:val="100000000000" w:firstRow="1" w:lastRow="0" w:firstColumn="0" w:lastColumn="0" w:oddVBand="0" w:evenVBand="0" w:oddHBand="0" w:evenHBand="0" w:firstRowFirstColumn="0" w:firstRowLastColumn="0" w:lastRowFirstColumn="0" w:lastRowLastColumn="0"/>
+              <w:rPr>
+                <w:lang w:val="en-US"/>
+              </w:rPr>
+            </w:pPr>
+          </w:p>
+        </w:tc>
+      </w:tr>
+      <w:tr>
+        <w:trPr>
+          <w:cnfStyle w:val="000000100000" w:firstRow="0" w:lastRow="0" w:firstColumn="0" w:lastColumn="0" w:oddVBand="0" w:evenVBand="0" w:oddHBand="1" w:evenHBand="0" w:firstRowFirstColumn="0" w:firstRowLastColumn="0" w:lastRowFirstColumn="0" w:lastRowLastColumn="0"/>
+        </w:trPr>
+        <w:tc>
+          <w:tcPr>
+            <w:cnfStyle w:val="001000000000" w:firstRow="0" w:lastRow="0" w:firstColumn="1" w:lastColumn="0" w:oddVBand="0" w:evenVBand="0" w:oddHBand="0" w:evenHBand="0" w:firstRowFirstColumn="0" w:firstRowLastColumn="0" w:lastRowFirstColumn="0" w:lastRowLastColumn="0"/>
+            <w:tcW w:w="2943" w:type="dxa"/>
+          </w:tcPr>
+          <w:p>
+            <w:pPr>
+              <w:rPr>
+                <w:lang w:val="en-US"/>
+              </w:rPr>
+            </w:pPr>
+            <w:r>
+              <w:rPr>
+                <w:lang w:val="en-US"/>
+              </w:rPr>
+              <w:t>Applicable System:</w:t>
+            </w:r>
+          </w:p>
+        </w:tc>
+        <w:tc>
+          <w:tcPr>
+            <w:tcW w:w="6223" w:type="dxa"/>
+          </w:tcPr>
+          <w:p>
+            <w:pPr>
+              <w:cnfStyle w:val="000000100000" w:firstRow="0" w:lastRow="0" w:firstColumn="0" w:lastColumn="0" w:oddVBand="0" w:evenVBand="0" w:oddHBand="1" w:evenHBand="0" w:firstRowFirstColumn="0" w:firstRowLastColumn="0" w:lastRowFirstColumn="0" w:lastRowLastColumn="0"/>
+              <w:rPr>
+                <w:lang w:val="en-US"/>
+              </w:rPr>
+            </w:pPr>
+            <w:r>
+              <w:rPr>
+                <w:lang w:val="en-US"/>
+              </w:rPr>
+              <w:t>Doc41 Web UI</w:t>
+            </w:r>
+          </w:p>
+        </w:tc>
+      </w:tr>
+      <w:tr>
+        <w:tc>
+          <w:tcPr>
+            <w:cnfStyle w:val="001000000000" w:firstRow="0" w:lastRow="0" w:firstColumn="1" w:lastColumn="0" w:oddVBand="0" w:evenVBand="0" w:oddHBand="0" w:evenHBand="0" w:firstRowFirstColumn="0" w:firstRowLastColumn="0" w:lastRowFirstColumn="0" w:lastRowLastColumn="0"/>
+            <w:tcW w:w="2943" w:type="dxa"/>
+          </w:tcPr>
+          <w:p>
+            <w:pPr>
+              <w:rPr>
+                <w:lang w:val="en-US"/>
+              </w:rPr>
+            </w:pPr>
+            <w:r>
+              <w:rPr>
+                <w:lang w:val="en-US"/>
+              </w:rPr>
+              <w:t>Title:</w:t>
+            </w:r>
+          </w:p>
+        </w:tc>
+        <w:tc>
+          <w:tcPr>
+            <w:tcW w:w="6223" w:type="dxa"/>
+          </w:tcPr>
+          <w:p>
+            <w:pPr>
+              <w:cnfStyle w:val="000000000000" w:firstRow="0" w:lastRow="0" w:firstColumn="0" w:lastColumn="0" w:oddVBand="0" w:evenVBand="0" w:oddHBand="0" w:evenHBand="0" w:firstRowFirstColumn="0" w:firstRowLastColumn="0" w:lastRowFirstColumn="0" w:lastRowLastColumn="0"/>
+              <w:rPr>
+                <w:lang w:val="en-US"/>
+              </w:rPr>
+            </w:pPr>
+            <w:r>
+              <w:rPr>
+                <w:lang w:val="en-US"/>
+              </w:rPr>
+              <w:t>User Guide</w:t>
+            </w:r>
+          </w:p>
+        </w:tc>
+      </w:tr>
+      <w:tr>
+        <w:trPr>
+          <w:cnfStyle w:val="000000100000" w:firstRow="0" w:lastRow="0" w:firstColumn="0" w:lastColumn="0" w:oddVBand="0" w:evenVBand="0" w:oddHBand="1" w:evenHBand="0" w:firstRowFirstColumn="0" w:firstRowLastColumn="0" w:lastRowFirstColumn="0" w:lastRowLastColumn="0"/>
+        </w:trPr>
+        <w:tc>
+          <w:tcPr>
+            <w:cnfStyle w:val="001000000000" w:firstRow="0" w:lastRow="0" w:firstColumn="1" w:lastColumn="0" w:oddVBand="0" w:evenVBand="0" w:oddHBand="0" w:evenHBand="0" w:firstRowFirstColumn="0" w:firstRowLastColumn="0" w:lastRowFirstColumn="0" w:lastRowLastColumn="0"/>
+            <w:tcW w:w="2943" w:type="dxa"/>
+          </w:tcPr>
+          <w:p>
+            <w:pPr>
+              <w:rPr>
+                <w:lang w:val="en-US"/>
+              </w:rPr>
+            </w:pPr>
+            <w:r>
+              <w:rPr>
+                <w:lang w:val="en-US"/>
+              </w:rPr>
+              <w:t>Author:</w:t>
+            </w:r>
+          </w:p>
+        </w:tc>
+        <w:tc>
+          <w:tcPr>
+            <w:tcW w:w="6223" w:type="dxa"/>
+          </w:tcPr>
+          <w:p>
+            <w:pPr>
+              <w:cnfStyle w:val="000000100000" w:firstRow="0" w:lastRow="0" w:firstColumn="0" w:lastColumn="0" w:oddVBand="0" w:evenVBand="0" w:oddHBand="1" w:evenHBand="0" w:firstRowFirstColumn="0" w:firstRowLastColumn="0" w:lastRowFirstColumn="0" w:lastRowLastColumn="0"/>
+              <w:rPr>
+                <w:lang w:val="en-US"/>
+              </w:rPr>
+            </w:pPr>
+            <w:r>
+              <w:rPr>
+                <w:lang w:val="en-US"/>
+              </w:rPr>
+              <w:t>Ingo Kaulbach (EVFPU)</w:t>
+            </w:r>
+          </w:p>
+        </w:tc>
+      </w:tr>
+      <w:tr>
+        <w:tc>
+          <w:tcPr>
+            <w:cnfStyle w:val="001000000000" w:firstRow="0" w:lastRow="0" w:firstColumn="1" w:lastColumn="0" w:oddVBand="0" w:evenVBand="0" w:oddHBand="0" w:evenHBand="0" w:firstRowFirstColumn="0" w:firstRowLastColumn="0" w:lastRowFirstColumn="0" w:lastRowLastColumn="0"/>
+            <w:tcW w:w="2943" w:type="dxa"/>
+          </w:tcPr>
+          <w:p>
+            <w:pPr>
+              <w:rPr>
+                <w:lang w:val="en-US"/>
+              </w:rPr>
+            </w:pPr>
+            <w:r>
+              <w:rPr>
+                <w:lang w:val="en-US"/>
+              </w:rPr>
+              <w:t>Change history (version number, last change, changed by, date)</w:t>
+            </w:r>
+          </w:p>
+        </w:tc>
+        <w:tc>
+          <w:tcPr>
+            <w:tcW w:w="6223" w:type="dxa"/>
+          </w:tcPr>
+          <w:p>
+            <w:pPr>
+              <w:pStyle w:val="Listenabsatz"/>
+              <w:numPr>
+                <w:ilvl w:val="0"/>
+                <w:numId w:val="16"/>
+              </w:numPr>
+              <w:cnfStyle w:val="000000000000" w:firstRow="0" w:lastRow="0" w:firstColumn="0" w:lastColumn="0" w:oddVBand="0" w:evenVBand="0" w:oddHBand="0" w:evenHBand="0" w:firstRowFirstColumn="0" w:firstRowLastColumn="0" w:lastRowFirstColumn="0" w:lastRowLastColumn="0"/>
+              <w:rPr>
+                <w:lang w:val="en-US"/>
+              </w:rPr>
+            </w:pPr>
+            <w:r>
+              <w:rPr>
+                <w:lang w:val="en-US"/>
+              </w:rPr>
+              <w:t>Ingo Kaulbach EVFPU, 2013-11-12, initial setup</w:t>
+            </w:r>
+          </w:p>
+          <w:p>
+            <w:pPr>
+              <w:cnfStyle w:val="000000000000" w:firstRow="0" w:lastRow="0" w:firstColumn="0" w:lastColumn="0" w:oddVBand="0" w:evenVBand="0" w:oddHBand="0" w:evenHBand="0" w:firstRowFirstColumn="0" w:firstRowLastColumn="0" w:lastRowFirstColumn="0" w:lastRowLastColumn="0"/>
+              <w:rPr>
+                <w:lang w:val="en-US"/>
+              </w:rPr>
+            </w:pPr>
+            <w:r>
+              <w:rPr>
+                <w:lang w:val="en-US"/>
+              </w:rPr>
+              <w:t xml:space="preserve">1.1  </w:t>
+            </w:r>
+            <w:r>
+              <w:rPr>
+                <w:lang w:val="en-US"/>
+              </w:rPr>
+              <w:t xml:space="preserve">Ingo Kaulbach EVFPU, 2014-01-15, </w:t>
+            </w:r>
+            <w:proofErr w:type="spellStart"/>
+            <w:r>
+              <w:rPr>
+                <w:lang w:val="en-US"/>
+              </w:rPr>
+              <w:t>infobox</w:t>
+            </w:r>
+            <w:proofErr w:type="spellEnd"/>
+            <w:r>
+              <w:rPr>
+                <w:lang w:val="en-US"/>
+              </w:rPr>
+              <w:t xml:space="preserve"> added</w:t>
+            </w:r>
+          </w:p>
+          <w:p>
+            <w:pPr>
+              <w:pStyle w:val="Listenabsatz"/>
+              <w:ind w:left="360"/>
+              <w:cnfStyle w:val="000000000000" w:firstRow="0" w:lastRow="0" w:firstColumn="0" w:lastColumn="0" w:oddVBand="0" w:evenVBand="0" w:oddHBand="0" w:evenHBand="0" w:firstRowFirstColumn="0" w:firstRowLastColumn="0" w:lastRowFirstColumn="0" w:lastRowLastColumn="0"/>
+              <w:rPr>
+                <w:lang w:val="en-US"/>
+              </w:rPr>
+            </w:pPr>
+          </w:p>
+        </w:tc>
+      </w:tr>
+      <w:tr>
+        <w:trPr>
+          <w:cnfStyle w:val="000000100000" w:firstRow="0" w:lastRow="0" w:firstColumn="0" w:lastColumn="0" w:oddVBand="0" w:evenVBand="0" w:oddHBand="1" w:evenHBand="0" w:firstRowFirstColumn="0" w:firstRowLastColumn="0" w:lastRowFirstColumn="0" w:lastRowLastColumn="0"/>
+        </w:trPr>
+        <w:tc>
+          <w:tcPr>
+            <w:cnfStyle w:val="001000000000" w:firstRow="0" w:lastRow="0" w:firstColumn="1" w:lastColumn="0" w:oddVBand="0" w:evenVBand="0" w:oddHBand="0" w:evenHBand="0" w:firstRowFirstColumn="0" w:firstRowLastColumn="0" w:lastRowFirstColumn="0" w:lastRowLastColumn="0"/>
+            <w:tcW w:w="2943" w:type="dxa"/>
+          </w:tcPr>
+          <w:p>
+            <w:pPr>
+              <w:rPr>
+                <w:lang w:val="en-US"/>
+              </w:rPr>
+            </w:pPr>
+            <w:r>
+              <w:rPr>
+                <w:lang w:val="en-US"/>
+              </w:rPr>
+              <w:t>Current Version of document:</w:t>
+            </w:r>
+          </w:p>
+        </w:tc>
+        <w:tc>
+          <w:tcPr>
+            <w:tcW w:w="6223" w:type="dxa"/>
+          </w:tcPr>
+          <w:p>
+            <w:pPr>
+              <w:cnfStyle w:val="000000100000" w:firstRow="0" w:lastRow="0" w:firstColumn="0" w:lastColumn="0" w:oddVBand="0" w:evenVBand="0" w:oddHBand="1" w:evenHBand="0" w:firstRowFirstColumn="0" w:firstRowLastColumn="0" w:lastRowFirstColumn="0" w:lastRowLastColumn="0"/>
+              <w:rPr>
+                <w:lang w:val="en-US"/>
+              </w:rPr>
+            </w:pPr>
+            <w:r>
+              <w:rPr>
+                <w:lang w:val="en-US"/>
+              </w:rPr>
+              <w:t>1.1</w:t>
+            </w:r>
+          </w:p>
+        </w:tc>
+      </w:tr>
+      <w:tr>
+        <w:tc>
+          <w:tcPr>
+            <w:cnfStyle w:val="001000000000" w:firstRow="0" w:lastRow="0" w:firstColumn="1" w:lastColumn="0" w:oddVBand="0" w:evenVBand="0" w:oddHBand="0" w:evenHBand="0" w:firstRowFirstColumn="0" w:firstRowLastColumn="0" w:lastRowFirstColumn="0" w:lastRowLastColumn="0"/>
+            <w:tcW w:w="2943" w:type="dxa"/>
+          </w:tcPr>
+          <w:p>
+            <w:pPr>
+              <w:rPr>
+                <w:lang w:val="en-US"/>
+              </w:rPr>
+            </w:pPr>
+          </w:p>
+        </w:tc>
+        <w:tc>
+          <w:tcPr>
+            <w:tcW w:w="6223" w:type="dxa"/>
+          </w:tcPr>
+          <w:p>
+            <w:pPr>
+              <w:cnfStyle w:val="000000000000" w:firstRow="0" w:lastRow="0" w:firstColumn="0" w:lastColumn="0" w:oddVBand="0" w:evenVBand="0" w:oddHBand="0" w:evenHBand="0" w:firstRowFirstColumn="0" w:firstRowLastColumn="0" w:lastRowFirstColumn="0" w:lastRowLastColumn="0"/>
+              <w:rPr>
+                <w:lang w:val="en-US"/>
+              </w:rPr>
+            </w:pPr>
+          </w:p>
+        </w:tc>
+      </w:tr>
+    </w:tbl>
+    <w:p>
+      <w:r>
+        <w:rPr>
+          <w:b/>
+          <w:bCs/>
+        </w:rPr>
+        <w:br w:type="page"/>
+      </w:r>
+    </w:p>
     <w:sdt>
       <w:sdtPr>
         <w:rPr>
@@ -479,7 +826,7 @@
             <w:rPr>
               <w:rFonts w:eastAsiaTheme="minorEastAsia"/>
               <w:noProof/>
-              <w:lang w:val="en-US"/>
+              <w:lang w:eastAsia="de-DE"/>
             </w:rPr>
           </w:pPr>
           <w:r>
@@ -491,7 +838,7 @@
           <w:r>
             <w:fldChar w:fldCharType="separate"/>
           </w:r>
-          <w:hyperlink w:anchor="_Toc372116845" w:history="1">
+          <w:hyperlink w:anchor="_Toc377569155" w:history="1">
             <w:r>
               <w:rPr>
                 <w:rStyle w:val="Hyperlink"/>
@@ -519,7 +866,7 @@
                 <w:noProof/>
                 <w:webHidden/>
               </w:rPr>
-              <w:instrText xml:space="preserve"> PAGEREF _Toc372116845 \h </w:instrText>
+              <w:instrText xml:space="preserve"> PAGEREF _Toc377569155 \h </w:instrText>
             </w:r>
             <w:r>
               <w:rPr>
@@ -539,7 +886,7 @@
                 <w:noProof/>
                 <w:webHidden/>
               </w:rPr>
-              <w:t>3</w:t>
+              <w:t>4</w:t>
             </w:r>
             <w:r>
               <w:rPr>
@@ -559,10 +906,10 @@
             <w:rPr>
               <w:rFonts w:eastAsiaTheme="minorEastAsia"/>
               <w:noProof/>
-              <w:lang w:val="en-US"/>
+              <w:lang w:eastAsia="de-DE"/>
             </w:rPr>
           </w:pPr>
-          <w:hyperlink w:anchor="_Toc372116846" w:history="1">
+          <w:hyperlink w:anchor="_Toc377569156" w:history="1">
             <w:r>
               <w:rPr>
                 <w:rStyle w:val="Hyperlink"/>
@@ -590,7 +937,7 @@
                 <w:noProof/>
                 <w:webHidden/>
               </w:rPr>
-              <w:instrText xml:space="preserve"> PAGEREF _Toc372116846 \h </w:instrText>
+              <w:instrText xml:space="preserve"> PAGEREF _Toc377569156 \h </w:instrText>
             </w:r>
             <w:r>
               <w:rPr>
@@ -610,7 +957,7 @@
                 <w:noProof/>
                 <w:webHidden/>
               </w:rPr>
-              <w:t>3</w:t>
+              <w:t>4</w:t>
             </w:r>
             <w:r>
               <w:rPr>
@@ -630,10 +977,10 @@
             <w:rPr>
               <w:rFonts w:eastAsiaTheme="minorEastAsia"/>
               <w:noProof/>
-              <w:lang w:val="en-US"/>
+              <w:lang w:eastAsia="de-DE"/>
             </w:rPr>
           </w:pPr>
-          <w:hyperlink w:anchor="_Toc372116847" w:history="1">
+          <w:hyperlink w:anchor="_Toc377569157" w:history="1">
             <w:r>
               <w:rPr>
                 <w:rStyle w:val="Hyperlink"/>
@@ -661,7 +1008,7 @@
                 <w:noProof/>
                 <w:webHidden/>
               </w:rPr>
-              <w:instrText xml:space="preserve"> PAGEREF _Toc372116847 \h </w:instrText>
+              <w:instrText xml:space="preserve"> PAGEREF _Toc377569157 \h </w:instrText>
             </w:r>
             <w:r>
               <w:rPr>
@@ -681,7 +1028,7 @@
                 <w:noProof/>
                 <w:webHidden/>
               </w:rPr>
-              <w:t>4</w:t>
+              <w:t>5</w:t>
             </w:r>
             <w:r>
               <w:rPr>
@@ -701,10 +1048,10 @@
             <w:rPr>
               <w:rFonts w:eastAsiaTheme="minorEastAsia"/>
               <w:noProof/>
-              <w:lang w:val="en-US"/>
+              <w:lang w:eastAsia="de-DE"/>
             </w:rPr>
           </w:pPr>
-          <w:hyperlink w:anchor="_Toc372116848" w:history="1">
+          <w:hyperlink w:anchor="_Toc377569158" w:history="1">
             <w:r>
               <w:rPr>
                 <w:rStyle w:val="Hyperlink"/>
@@ -732,7 +1079,7 @@
                 <w:noProof/>
                 <w:webHidden/>
               </w:rPr>
-              <w:instrText xml:space="preserve"> PAGEREF _Toc372116848 \h </w:instrText>
+              <w:instrText xml:space="preserve"> PAGEREF _Toc377569158 \h </w:instrText>
             </w:r>
             <w:r>
               <w:rPr>
@@ -752,7 +1099,7 @@
                 <w:noProof/>
                 <w:webHidden/>
               </w:rPr>
-              <w:t>5</w:t>
+              <w:t>6</w:t>
             </w:r>
             <w:r>
               <w:rPr>
@@ -772,10 +1119,10 @@
             <w:rPr>
               <w:rFonts w:eastAsiaTheme="minorEastAsia"/>
               <w:noProof/>
-              <w:lang w:val="en-US"/>
+              <w:lang w:eastAsia="de-DE"/>
             </w:rPr>
           </w:pPr>
-          <w:hyperlink w:anchor="_Toc372116849" w:history="1">
+          <w:hyperlink w:anchor="_Toc377569159" w:history="1">
             <w:r>
               <w:rPr>
                 <w:rStyle w:val="Hyperlink"/>
@@ -803,7 +1150,7 @@
                 <w:noProof/>
                 <w:webHidden/>
               </w:rPr>
-              <w:instrText xml:space="preserve"> PAGEREF _Toc372116849 \h </w:instrText>
+              <w:instrText xml:space="preserve"> PAGEREF _Toc377569159 \h </w:instrText>
             </w:r>
             <w:r>
               <w:rPr>
@@ -823,7 +1170,7 @@
                 <w:noProof/>
                 <w:webHidden/>
               </w:rPr>
-              <w:t>6</w:t>
+              <w:t>7</w:t>
             </w:r>
             <w:r>
               <w:rPr>
@@ -843,10 +1190,10 @@
             <w:rPr>
               <w:rFonts w:eastAsiaTheme="minorEastAsia"/>
               <w:noProof/>
-              <w:lang w:val="en-US"/>
+              <w:lang w:eastAsia="de-DE"/>
             </w:rPr>
           </w:pPr>
-          <w:hyperlink w:anchor="_Toc372116850" w:history="1">
+          <w:hyperlink w:anchor="_Toc377569160" w:history="1">
             <w:r>
               <w:rPr>
                 <w:rStyle w:val="Hyperlink"/>
@@ -873,7 +1220,7 @@
                 <w:noProof/>
                 <w:webHidden/>
               </w:rPr>
-              <w:instrText xml:space="preserve"> PAGEREF _Toc372116850 \h </w:instrText>
+              <w:instrText xml:space="preserve"> PAGEREF _Toc377569160 \h </w:instrText>
             </w:r>
             <w:r>
               <w:rPr>
@@ -893,7 +1240,7 @@
                 <w:noProof/>
                 <w:webHidden/>
               </w:rPr>
-              <w:t>7</w:t>
+              <w:t>8</w:t>
             </w:r>
             <w:r>
               <w:rPr>
@@ -913,10 +1260,10 @@
             <w:rPr>
               <w:rFonts w:eastAsiaTheme="minorEastAsia"/>
               <w:noProof/>
-              <w:lang w:val="en-US"/>
+              <w:lang w:eastAsia="de-DE"/>
             </w:rPr>
           </w:pPr>
-          <w:hyperlink w:anchor="_Toc372116851" w:history="1">
+          <w:hyperlink w:anchor="_Toc377569161" w:history="1">
             <w:r>
               <w:rPr>
                 <w:rStyle w:val="Hyperlink"/>
@@ -943,7 +1290,7 @@
                 <w:noProof/>
                 <w:webHidden/>
               </w:rPr>
-              <w:instrText xml:space="preserve"> PAGEREF _Toc372116851 \h </w:instrText>
+              <w:instrText xml:space="preserve"> PAGEREF _Toc377569161 \h </w:instrText>
             </w:r>
             <w:r>
               <w:rPr>
@@ -963,7 +1310,7 @@
                 <w:noProof/>
                 <w:webHidden/>
               </w:rPr>
-              <w:t>7</w:t>
+              <w:t>8</w:t>
             </w:r>
             <w:r>
               <w:rPr>
@@ -983,10 +1330,10 @@
             <w:rPr>
               <w:rFonts w:eastAsiaTheme="minorEastAsia"/>
               <w:noProof/>
-              <w:lang w:val="en-US"/>
+              <w:lang w:eastAsia="de-DE"/>
             </w:rPr>
           </w:pPr>
-          <w:hyperlink w:anchor="_Toc372116852" w:history="1">
+          <w:hyperlink w:anchor="_Toc377569162" w:history="1">
             <w:r>
               <w:rPr>
                 <w:rStyle w:val="Hyperlink"/>
@@ -1013,7 +1360,7 @@
                 <w:noProof/>
                 <w:webHidden/>
               </w:rPr>
-              <w:instrText xml:space="preserve"> PAGEREF _Toc372116852 \h </w:instrText>
+              <w:instrText xml:space="preserve"> PAGEREF _Toc377569162 \h </w:instrText>
             </w:r>
             <w:r>
               <w:rPr>
@@ -1033,7 +1380,7 @@
                 <w:noProof/>
                 <w:webHidden/>
               </w:rPr>
-              <w:t>7</w:t>
+              <w:t>8</w:t>
             </w:r>
             <w:r>
               <w:rPr>
@@ -1053,10 +1400,10 @@
             <w:rPr>
               <w:rFonts w:eastAsiaTheme="minorEastAsia"/>
               <w:noProof/>
-              <w:lang w:val="en-US"/>
+              <w:lang w:eastAsia="de-DE"/>
             </w:rPr>
           </w:pPr>
-          <w:hyperlink w:anchor="_Toc372116853" w:history="1">
+          <w:hyperlink w:anchor="_Toc377569163" w:history="1">
             <w:r>
               <w:rPr>
                 <w:rStyle w:val="Hyperlink"/>
@@ -1083,7 +1430,7 @@
                 <w:noProof/>
                 <w:webHidden/>
               </w:rPr>
-              <w:instrText xml:space="preserve"> PAGEREF _Toc372116853 \h </w:instrText>
+              <w:instrText xml:space="preserve"> PAGEREF _Toc377569163 \h </w:instrText>
             </w:r>
             <w:r>
               <w:rPr>
@@ -1103,7 +1450,7 @@
                 <w:noProof/>
                 <w:webHidden/>
               </w:rPr>
-              <w:t>7</w:t>
+              <w:t>8</w:t>
             </w:r>
             <w:r>
               <w:rPr>
@@ -1123,10 +1470,10 @@
             <w:rPr>
               <w:rFonts w:eastAsiaTheme="minorEastAsia"/>
               <w:noProof/>
-              <w:lang w:val="en-US"/>
+              <w:lang w:eastAsia="de-DE"/>
             </w:rPr>
           </w:pPr>
-          <w:hyperlink w:anchor="_Toc372116854" w:history="1">
+          <w:hyperlink w:anchor="_Toc377569164" w:history="1">
             <w:r>
               <w:rPr>
                 <w:rStyle w:val="Hyperlink"/>
@@ -1154,7 +1501,7 @@
                 <w:noProof/>
                 <w:webHidden/>
               </w:rPr>
-              <w:instrText xml:space="preserve"> PAGEREF _Toc372116854 \h </w:instrText>
+              <w:instrText xml:space="preserve"> PAGEREF _Toc377569164 \h </w:instrText>
             </w:r>
             <w:r>
               <w:rPr>
@@ -1174,7 +1521,7 @@
                 <w:noProof/>
                 <w:webHidden/>
               </w:rPr>
-              <w:t>8</w:t>
+              <w:t>9</w:t>
             </w:r>
             <w:r>
               <w:rPr>
@@ -1194,10 +1541,10 @@
             <w:rPr>
               <w:rFonts w:eastAsiaTheme="minorEastAsia"/>
               <w:noProof/>
-              <w:lang w:val="en-US"/>
+              <w:lang w:eastAsia="de-DE"/>
             </w:rPr>
           </w:pPr>
-          <w:hyperlink w:anchor="_Toc372116855" w:history="1">
+          <w:hyperlink w:anchor="_Toc377569165" w:history="1">
             <w:r>
               <w:rPr>
                 <w:rStyle w:val="Hyperlink"/>
@@ -1224,7 +1571,7 @@
                 <w:noProof/>
                 <w:webHidden/>
               </w:rPr>
-              <w:instrText xml:space="preserve"> PAGEREF _Toc372116855 \h </w:instrText>
+              <w:instrText xml:space="preserve"> PAGEREF _Toc377569165 \h </w:instrText>
             </w:r>
             <w:r>
               <w:rPr>
@@ -1244,7 +1591,7 @@
                 <w:noProof/>
                 <w:webHidden/>
               </w:rPr>
-              <w:t>9</w:t>
+              <w:t>10</w:t>
             </w:r>
             <w:r>
               <w:rPr>
@@ -1264,10 +1611,10 @@
             <w:rPr>
               <w:rFonts w:eastAsiaTheme="minorEastAsia"/>
               <w:noProof/>
-              <w:lang w:val="en-US"/>
+              <w:lang w:eastAsia="de-DE"/>
             </w:rPr>
           </w:pPr>
-          <w:hyperlink w:anchor="_Toc372116856" w:history="1">
+          <w:hyperlink w:anchor="_Toc377569166" w:history="1">
             <w:r>
               <w:rPr>
                 <w:rStyle w:val="Hyperlink"/>
@@ -1294,7 +1641,7 @@
                 <w:noProof/>
                 <w:webHidden/>
               </w:rPr>
-              <w:instrText xml:space="preserve"> PAGEREF _Toc372116856 \h </w:instrText>
+              <w:instrText xml:space="preserve"> PAGEREF _Toc377569166 \h </w:instrText>
             </w:r>
             <w:r>
               <w:rPr>
@@ -1314,7 +1661,7 @@
                 <w:noProof/>
                 <w:webHidden/>
               </w:rPr>
-              <w:t>10</w:t>
+              <w:t>11</w:t>
             </w:r>
             <w:r>
               <w:rPr>
@@ -1334,10 +1681,10 @@
             <w:rPr>
               <w:rFonts w:eastAsiaTheme="minorEastAsia"/>
               <w:noProof/>
-              <w:lang w:val="en-US"/>
+              <w:lang w:eastAsia="de-DE"/>
             </w:rPr>
           </w:pPr>
-          <w:hyperlink w:anchor="_Toc372116857" w:history="1">
+          <w:hyperlink w:anchor="_Toc377569167" w:history="1">
             <w:r>
               <w:rPr>
                 <w:rStyle w:val="Hyperlink"/>
@@ -1364,7 +1711,7 @@
                 <w:noProof/>
                 <w:webHidden/>
               </w:rPr>
-              <w:instrText xml:space="preserve"> PAGEREF _Toc372116857 \h </w:instrText>
+              <w:instrText xml:space="preserve"> PAGEREF _Toc377569167 \h </w:instrText>
             </w:r>
             <w:r>
               <w:rPr>
@@ -1384,7 +1731,7 @@
                 <w:noProof/>
                 <w:webHidden/>
               </w:rPr>
-              <w:t>11</w:t>
+              <w:t>12</w:t>
             </w:r>
             <w:r>
               <w:rPr>
@@ -1404,10 +1751,10 @@
             <w:rPr>
               <w:rFonts w:eastAsiaTheme="minorEastAsia"/>
               <w:noProof/>
-              <w:lang w:val="en-US"/>
+              <w:lang w:eastAsia="de-DE"/>
             </w:rPr>
           </w:pPr>
-          <w:hyperlink w:anchor="_Toc372116858" w:history="1">
+          <w:hyperlink w:anchor="_Toc377569168" w:history="1">
             <w:r>
               <w:rPr>
                 <w:rStyle w:val="Hyperlink"/>
@@ -1434,7 +1781,7 @@
                 <w:noProof/>
                 <w:webHidden/>
               </w:rPr>
-              <w:instrText xml:space="preserve"> PAGEREF _Toc372116858 \h </w:instrText>
+              <w:instrText xml:space="preserve"> PAGEREF _Toc377569168 \h </w:instrText>
             </w:r>
             <w:r>
               <w:rPr>
@@ -1454,7 +1801,7 @@
                 <w:noProof/>
                 <w:webHidden/>
               </w:rPr>
-              <w:t>12</w:t>
+              <w:t>13</w:t>
             </w:r>
             <w:r>
               <w:rPr>
@@ -1474,10 +1821,10 @@
             <w:rPr>
               <w:rFonts w:eastAsiaTheme="minorEastAsia"/>
               <w:noProof/>
-              <w:lang w:val="en-US"/>
+              <w:lang w:eastAsia="de-DE"/>
             </w:rPr>
           </w:pPr>
-          <w:hyperlink w:anchor="_Toc372116859" w:history="1">
+          <w:hyperlink w:anchor="_Toc377569169" w:history="1">
             <w:r>
               <w:rPr>
                 <w:rStyle w:val="Hyperlink"/>
@@ -1504,7 +1851,7 @@
                 <w:noProof/>
                 <w:webHidden/>
               </w:rPr>
-              <w:instrText xml:space="preserve"> PAGEREF _Toc372116859 \h </w:instrText>
+              <w:instrText xml:space="preserve"> PAGEREF _Toc377569169 \h </w:instrText>
             </w:r>
             <w:r>
               <w:rPr>
@@ -1524,7 +1871,7 @@
                 <w:noProof/>
                 <w:webHidden/>
               </w:rPr>
-              <w:t>13</w:t>
+              <w:t>14</w:t>
             </w:r>
             <w:r>
               <w:rPr>
@@ -1544,10 +1891,10 @@
             <w:rPr>
               <w:rFonts w:eastAsiaTheme="minorEastAsia"/>
               <w:noProof/>
-              <w:lang w:val="en-US"/>
+              <w:lang w:eastAsia="de-DE"/>
             </w:rPr>
           </w:pPr>
-          <w:hyperlink w:anchor="_Toc372116860" w:history="1">
+          <w:hyperlink w:anchor="_Toc377569170" w:history="1">
             <w:r>
               <w:rPr>
                 <w:rStyle w:val="Hyperlink"/>
@@ -1574,7 +1921,7 @@
                 <w:noProof/>
                 <w:webHidden/>
               </w:rPr>
-              <w:instrText xml:space="preserve"> PAGEREF _Toc372116860 \h </w:instrText>
+              <w:instrText xml:space="preserve"> PAGEREF _Toc377569170 \h </w:instrText>
             </w:r>
             <w:r>
               <w:rPr>
@@ -1594,7 +1941,7 @@
                 <w:noProof/>
                 <w:webHidden/>
               </w:rPr>
-              <w:t>14</w:t>
+              <w:t>15</w:t>
             </w:r>
             <w:r>
               <w:rPr>
@@ -1614,10 +1961,10 @@
             <w:rPr>
               <w:rFonts w:eastAsiaTheme="minorEastAsia"/>
               <w:noProof/>
-              <w:lang w:val="en-US"/>
+              <w:lang w:eastAsia="de-DE"/>
             </w:rPr>
           </w:pPr>
-          <w:hyperlink w:anchor="_Toc372116861" w:history="1">
+          <w:hyperlink w:anchor="_Toc377569171" w:history="1">
             <w:r>
               <w:rPr>
                 <w:rStyle w:val="Hyperlink"/>
@@ -1645,7 +1992,7 @@
                 <w:noProof/>
                 <w:webHidden/>
               </w:rPr>
-              <w:instrText xml:space="preserve"> PAGEREF _Toc372116861 \h </w:instrText>
+              <w:instrText xml:space="preserve"> PAGEREF _Toc377569171 \h </w:instrText>
             </w:r>
             <w:r>
               <w:rPr>
@@ -1665,7 +2012,7 @@
                 <w:noProof/>
                 <w:webHidden/>
               </w:rPr>
-              <w:t>15</w:t>
+              <w:t>16</w:t>
             </w:r>
             <w:r>
               <w:rPr>
@@ -1685,10 +2032,10 @@
             <w:rPr>
               <w:rFonts w:eastAsiaTheme="minorEastAsia"/>
               <w:noProof/>
-              <w:lang w:val="en-US"/>
+              <w:lang w:eastAsia="de-DE"/>
             </w:rPr>
           </w:pPr>
-          <w:hyperlink w:anchor="_Toc372116862" w:history="1">
+          <w:hyperlink w:anchor="_Toc377569172" w:history="1">
             <w:r>
               <w:rPr>
                 <w:rStyle w:val="Hyperlink"/>
@@ -1716,7 +2063,7 @@
                 <w:noProof/>
                 <w:webHidden/>
               </w:rPr>
-              <w:instrText xml:space="preserve"> PAGEREF _Toc372116862 \h </w:instrText>
+              <w:instrText xml:space="preserve"> PAGEREF _Toc377569172 \h </w:instrText>
             </w:r>
             <w:r>
               <w:rPr>
@@ -1736,7 +2083,7 @@
                 <w:noProof/>
                 <w:webHidden/>
               </w:rPr>
-              <w:t>15</w:t>
+              <w:t>16</w:t>
             </w:r>
             <w:r>
               <w:rPr>
@@ -1756,10 +2103,10 @@
             <w:rPr>
               <w:rFonts w:eastAsiaTheme="minorEastAsia"/>
               <w:noProof/>
-              <w:lang w:val="en-US"/>
+              <w:lang w:eastAsia="de-DE"/>
             </w:rPr>
           </w:pPr>
-          <w:hyperlink w:anchor="_Toc372116863" w:history="1">
+          <w:hyperlink w:anchor="_Toc377569173" w:history="1">
             <w:r>
               <w:rPr>
                 <w:rStyle w:val="Hyperlink"/>
@@ -1787,7 +2134,7 @@
                 <w:noProof/>
                 <w:webHidden/>
               </w:rPr>
-              <w:instrText xml:space="preserve"> PAGEREF _Toc372116863 \h </w:instrText>
+              <w:instrText xml:space="preserve"> PAGEREF _Toc377569173 \h </w:instrText>
             </w:r>
             <w:r>
               <w:rPr>
@@ -1807,7 +2154,7 @@
                 <w:noProof/>
                 <w:webHidden/>
               </w:rPr>
-              <w:t>15</w:t>
+              <w:t>16</w:t>
             </w:r>
             <w:r>
               <w:rPr>
@@ -1827,10 +2174,10 @@
             <w:rPr>
               <w:rFonts w:eastAsiaTheme="minorEastAsia"/>
               <w:noProof/>
-              <w:lang w:val="en-US"/>
+              <w:lang w:eastAsia="de-DE"/>
             </w:rPr>
           </w:pPr>
-          <w:hyperlink w:anchor="_Toc372116864" w:history="1">
+          <w:hyperlink w:anchor="_Toc377569174" w:history="1">
             <w:r>
               <w:rPr>
                 <w:rStyle w:val="Hyperlink"/>
@@ -1858,7 +2205,7 @@
                 <w:noProof/>
                 <w:webHidden/>
               </w:rPr>
-              <w:instrText xml:space="preserve"> PAGEREF _Toc372116864 \h </w:instrText>
+              <w:instrText xml:space="preserve"> PAGEREF _Toc377569174 \h </w:instrText>
             </w:r>
             <w:r>
               <w:rPr>
@@ -1878,7 +2225,7 @@
                 <w:noProof/>
                 <w:webHidden/>
               </w:rPr>
-              <w:t>15</w:t>
+              <w:t>16</w:t>
             </w:r>
             <w:r>
               <w:rPr>
@@ -1898,10 +2245,10 @@
             <w:rPr>
               <w:rFonts w:eastAsiaTheme="minorEastAsia"/>
               <w:noProof/>
-              <w:lang w:val="en-US"/>
+              <w:lang w:eastAsia="de-DE"/>
             </w:rPr>
           </w:pPr>
-          <w:hyperlink w:anchor="_Toc372116865" w:history="1">
+          <w:hyperlink w:anchor="_Toc377569175" w:history="1">
             <w:r>
               <w:rPr>
                 <w:rStyle w:val="Hyperlink"/>
@@ -1929,7 +2276,7 @@
                 <w:noProof/>
                 <w:webHidden/>
               </w:rPr>
-              <w:instrText xml:space="preserve"> PAGEREF _Toc372116865 \h </w:instrText>
+              <w:instrText xml:space="preserve"> PAGEREF _Toc377569175 \h </w:instrText>
             </w:r>
             <w:r>
               <w:rPr>
@@ -1949,7 +2296,7 @@
                 <w:noProof/>
                 <w:webHidden/>
               </w:rPr>
-              <w:t>15</w:t>
+              <w:t>16</w:t>
             </w:r>
             <w:r>
               <w:rPr>
@@ -1969,10 +2316,10 @@
             <w:rPr>
               <w:rFonts w:eastAsiaTheme="minorEastAsia"/>
               <w:noProof/>
-              <w:lang w:val="en-US"/>
+              <w:lang w:eastAsia="de-DE"/>
             </w:rPr>
           </w:pPr>
-          <w:hyperlink w:anchor="_Toc372116866" w:history="1">
+          <w:hyperlink w:anchor="_Toc377569176" w:history="1">
             <w:r>
               <w:rPr>
                 <w:rStyle w:val="Hyperlink"/>
@@ -2000,7 +2347,7 @@
                 <w:noProof/>
                 <w:webHidden/>
               </w:rPr>
-              <w:instrText xml:space="preserve"> PAGEREF _Toc372116866 \h </w:instrText>
+              <w:instrText xml:space="preserve"> PAGEREF _Toc377569176 \h </w:instrText>
             </w:r>
             <w:r>
               <w:rPr>
@@ -2020,7 +2367,7 @@
                 <w:noProof/>
                 <w:webHidden/>
               </w:rPr>
-              <w:t>15</w:t>
+              <w:t>16</w:t>
             </w:r>
             <w:r>
               <w:rPr>
@@ -2040,10 +2387,10 @@
             <w:rPr>
               <w:rFonts w:eastAsiaTheme="minorEastAsia"/>
               <w:noProof/>
-              <w:lang w:val="en-US"/>
+              <w:lang w:eastAsia="de-DE"/>
             </w:rPr>
           </w:pPr>
-          <w:hyperlink w:anchor="_Toc372116867" w:history="1">
+          <w:hyperlink w:anchor="_Toc377569177" w:history="1">
             <w:r>
               <w:rPr>
                 <w:rStyle w:val="Hyperlink"/>
@@ -2071,7 +2418,7 @@
                 <w:noProof/>
                 <w:webHidden/>
               </w:rPr>
-              <w:instrText xml:space="preserve"> PAGEREF _Toc372116867 \h </w:instrText>
+              <w:instrText xml:space="preserve"> PAGEREF _Toc377569177 \h </w:instrText>
             </w:r>
             <w:r>
               <w:rPr>
@@ -2091,7 +2438,7 @@
                 <w:noProof/>
                 <w:webHidden/>
               </w:rPr>
-              <w:t>16</w:t>
+              <w:t>17</w:t>
             </w:r>
             <w:r>
               <w:rPr>
@@ -2111,10 +2458,10 @@
             <w:rPr>
               <w:rFonts w:eastAsiaTheme="minorEastAsia"/>
               <w:noProof/>
-              <w:lang w:val="en-US"/>
+              <w:lang w:eastAsia="de-DE"/>
             </w:rPr>
           </w:pPr>
-          <w:hyperlink w:anchor="_Toc372116868" w:history="1">
+          <w:hyperlink w:anchor="_Toc377569178" w:history="1">
             <w:r>
               <w:rPr>
                 <w:rStyle w:val="Hyperlink"/>
@@ -2142,7 +2489,7 @@
                 <w:noProof/>
                 <w:webHidden/>
               </w:rPr>
-              <w:instrText xml:space="preserve"> PAGEREF _Toc372116868 \h </w:instrText>
+              <w:instrText xml:space="preserve"> PAGEREF _Toc377569178 \h </w:instrText>
             </w:r>
             <w:r>
               <w:rPr>
@@ -2162,7 +2509,7 @@
                 <w:noProof/>
                 <w:webHidden/>
               </w:rPr>
-              <w:t>16</w:t>
+              <w:t>17</w:t>
             </w:r>
             <w:r>
               <w:rPr>
@@ -2182,10 +2529,10 @@
             <w:rPr>
               <w:rFonts w:eastAsiaTheme="minorEastAsia"/>
               <w:noProof/>
-              <w:lang w:val="en-US"/>
+              <w:lang w:eastAsia="de-DE"/>
             </w:rPr>
           </w:pPr>
-          <w:hyperlink w:anchor="_Toc372116869" w:history="1">
+          <w:hyperlink w:anchor="_Toc377569179" w:history="1">
             <w:r>
               <w:rPr>
                 <w:rStyle w:val="Hyperlink"/>
@@ -2213,7 +2560,7 @@
                 <w:noProof/>
                 <w:webHidden/>
               </w:rPr>
-              <w:instrText xml:space="preserve"> PAGEREF _Toc372116869 \h </w:instrText>
+              <w:instrText xml:space="preserve"> PAGEREF _Toc377569179 \h </w:instrText>
             </w:r>
             <w:r>
               <w:rPr>
@@ -2233,7 +2580,7 @@
                 <w:noProof/>
                 <w:webHidden/>
               </w:rPr>
-              <w:t>17</w:t>
+              <w:t>18</w:t>
             </w:r>
             <w:r>
               <w:rPr>
@@ -2253,10 +2600,10 @@
             <w:rPr>
               <w:rFonts w:eastAsiaTheme="minorEastAsia"/>
               <w:noProof/>
-              <w:lang w:val="en-US"/>
+              <w:lang w:eastAsia="de-DE"/>
             </w:rPr>
           </w:pPr>
-          <w:hyperlink w:anchor="_Toc372116870" w:history="1">
+          <w:hyperlink w:anchor="_Toc377569180" w:history="1">
             <w:r>
               <w:rPr>
                 <w:rStyle w:val="Hyperlink"/>
@@ -2291,7 +2638,7 @@
                 <w:noProof/>
                 <w:webHidden/>
               </w:rPr>
-              <w:instrText xml:space="preserve"> PAGEREF _Toc372116870 \h </w:instrText>
+              <w:instrText xml:space="preserve"> PAGEREF _Toc377569180 \h </w:instrText>
             </w:r>
             <w:r>
               <w:rPr>
@@ -2311,7 +2658,7 @@
                 <w:noProof/>
                 <w:webHidden/>
               </w:rPr>
-              <w:t>17</w:t>
+              <w:t>18</w:t>
             </w:r>
             <w:r>
               <w:rPr>
@@ -2331,10 +2678,10 @@
             <w:rPr>
               <w:rFonts w:eastAsiaTheme="minorEastAsia"/>
               <w:noProof/>
-              <w:lang w:val="en-US"/>
+              <w:lang w:eastAsia="de-DE"/>
             </w:rPr>
           </w:pPr>
-          <w:hyperlink w:anchor="_Toc372116871" w:history="1">
+          <w:hyperlink w:anchor="_Toc377569181" w:history="1">
             <w:r>
               <w:rPr>
                 <w:rStyle w:val="Hyperlink"/>
@@ -2361,7 +2708,7 @@
                 <w:noProof/>
                 <w:webHidden/>
               </w:rPr>
-              <w:instrText xml:space="preserve"> PAGEREF _Toc372116871 \h </w:instrText>
+              <w:instrText xml:space="preserve"> PAGEREF _Toc377569181 \h </w:instrText>
             </w:r>
             <w:r>
               <w:rPr>
@@ -2381,7 +2728,7 @@
                 <w:noProof/>
                 <w:webHidden/>
               </w:rPr>
-              <w:t>18</w:t>
+              <w:t>19</w:t>
             </w:r>
             <w:r>
               <w:rPr>
@@ -2401,10 +2748,10 @@
             <w:rPr>
               <w:rFonts w:eastAsiaTheme="minorEastAsia"/>
               <w:noProof/>
-              <w:lang w:val="en-US"/>
+              <w:lang w:eastAsia="de-DE"/>
             </w:rPr>
           </w:pPr>
-          <w:hyperlink w:anchor="_Toc372116872" w:history="1">
+          <w:hyperlink w:anchor="_Toc377569182" w:history="1">
             <w:r>
               <w:rPr>
                 <w:rStyle w:val="Hyperlink"/>
@@ -2431,7 +2778,7 @@
                 <w:noProof/>
                 <w:webHidden/>
               </w:rPr>
-              <w:instrText xml:space="preserve"> PAGEREF _Toc372116872 \h </w:instrText>
+              <w:instrText xml:space="preserve"> PAGEREF _Toc377569182 \h </w:instrText>
             </w:r>
             <w:r>
               <w:rPr>
@@ -2451,7 +2798,7 @@
                 <w:noProof/>
                 <w:webHidden/>
               </w:rPr>
-              <w:t>18</w:t>
+              <w:t>19</w:t>
             </w:r>
             <w:r>
               <w:rPr>
@@ -2471,10 +2818,10 @@
             <w:rPr>
               <w:rFonts w:eastAsiaTheme="minorEastAsia"/>
               <w:noProof/>
-              <w:lang w:val="en-US"/>
+              <w:lang w:eastAsia="de-DE"/>
             </w:rPr>
           </w:pPr>
-          <w:hyperlink w:anchor="_Toc372116873" w:history="1">
+          <w:hyperlink w:anchor="_Toc377569183" w:history="1">
             <w:r>
               <w:rPr>
                 <w:rStyle w:val="Hyperlink"/>
@@ -2501,7 +2848,7 @@
                 <w:noProof/>
                 <w:webHidden/>
               </w:rPr>
-              <w:instrText xml:space="preserve"> PAGEREF _Toc372116873 \h </w:instrText>
+              <w:instrText xml:space="preserve"> PAGEREF _Toc377569183 \h </w:instrText>
             </w:r>
             <w:r>
               <w:rPr>
@@ -2521,7 +2868,7 @@
                 <w:noProof/>
                 <w:webHidden/>
               </w:rPr>
-              <w:t>19</w:t>
+              <w:t>20</w:t>
             </w:r>
             <w:r>
               <w:rPr>
@@ -2541,10 +2888,10 @@
             <w:rPr>
               <w:rFonts w:eastAsiaTheme="minorEastAsia"/>
               <w:noProof/>
-              <w:lang w:val="en-US"/>
+              <w:lang w:eastAsia="de-DE"/>
             </w:rPr>
           </w:pPr>
-          <w:hyperlink w:anchor="_Toc372116874" w:history="1">
+          <w:hyperlink w:anchor="_Toc377569184" w:history="1">
             <w:r>
               <w:rPr>
                 <w:rStyle w:val="Hyperlink"/>
@@ -2571,7 +2918,7 @@
                 <w:noProof/>
                 <w:webHidden/>
               </w:rPr>
-              <w:instrText xml:space="preserve"> PAGEREF _Toc372116874 \h </w:instrText>
+              <w:instrText xml:space="preserve"> PAGEREF _Toc377569184 \h </w:instrText>
             </w:r>
             <w:r>
               <w:rPr>
@@ -2591,7 +2938,7 @@
                 <w:noProof/>
                 <w:webHidden/>
               </w:rPr>
-              <w:t>19</w:t>
+              <w:t>20</w:t>
             </w:r>
             <w:r>
               <w:rPr>
@@ -2611,10 +2958,10 @@
             <w:rPr>
               <w:rFonts w:eastAsiaTheme="minorEastAsia"/>
               <w:noProof/>
-              <w:lang w:val="en-US"/>
+              <w:lang w:eastAsia="de-DE"/>
             </w:rPr>
           </w:pPr>
-          <w:hyperlink w:anchor="_Toc372116875" w:history="1">
+          <w:hyperlink w:anchor="_Toc377569185" w:history="1">
             <w:r>
               <w:rPr>
                 <w:rStyle w:val="Hyperlink"/>
@@ -2641,7 +2988,7 @@
                 <w:noProof/>
                 <w:webHidden/>
               </w:rPr>
-              <w:instrText xml:space="preserve"> PAGEREF _Toc372116875 \h </w:instrText>
+              <w:instrText xml:space="preserve"> PAGEREF _Toc377569185 \h </w:instrText>
             </w:r>
             <w:r>
               <w:rPr>
@@ -2661,7 +3008,7 @@
                 <w:noProof/>
                 <w:webHidden/>
               </w:rPr>
-              <w:t>20</w:t>
+              <w:t>21</w:t>
             </w:r>
             <w:r>
               <w:rPr>
@@ -2681,10 +3028,10 @@
             <w:rPr>
               <w:rFonts w:eastAsiaTheme="minorEastAsia"/>
               <w:noProof/>
-              <w:lang w:val="en-US"/>
+              <w:lang w:eastAsia="de-DE"/>
             </w:rPr>
           </w:pPr>
-          <w:hyperlink w:anchor="_Toc372116876" w:history="1">
+          <w:hyperlink w:anchor="_Toc377569186" w:history="1">
             <w:r>
               <w:rPr>
                 <w:rStyle w:val="Hyperlink"/>
@@ -2711,7 +3058,7 @@
                 <w:noProof/>
                 <w:webHidden/>
               </w:rPr>
-              <w:instrText xml:space="preserve"> PAGEREF _Toc372116876 \h </w:instrText>
+              <w:instrText xml:space="preserve"> PAGEREF _Toc377569186 \h </w:instrText>
             </w:r>
             <w:r>
               <w:rPr>
@@ -2731,7 +3078,7 @@
                 <w:noProof/>
                 <w:webHidden/>
               </w:rPr>
-              <w:t>20</w:t>
+              <w:t>21</w:t>
             </w:r>
             <w:r>
               <w:rPr>
@@ -2751,10 +3098,10 @@
             <w:rPr>
               <w:rFonts w:eastAsiaTheme="minorEastAsia"/>
               <w:noProof/>
-              <w:lang w:val="en-US"/>
+              <w:lang w:eastAsia="de-DE"/>
             </w:rPr>
           </w:pPr>
-          <w:hyperlink w:anchor="_Toc372116877" w:history="1">
+          <w:hyperlink w:anchor="_Toc377569187" w:history="1">
             <w:r>
               <w:rPr>
                 <w:rStyle w:val="Hyperlink"/>
@@ -2781,7 +3128,7 @@
                 <w:noProof/>
                 <w:webHidden/>
               </w:rPr>
-              <w:instrText xml:space="preserve"> PAGEREF _Toc372116877 \h </w:instrText>
+              <w:instrText xml:space="preserve"> PAGEREF _Toc377569187 \h </w:instrText>
             </w:r>
             <w:r>
               <w:rPr>
@@ -2801,7 +3148,7 @@
                 <w:noProof/>
                 <w:webHidden/>
               </w:rPr>
-              <w:t>21</w:t>
+              <w:t>22</w:t>
             </w:r>
             <w:r>
               <w:rPr>
@@ -2821,10 +3168,10 @@
             <w:rPr>
               <w:rFonts w:eastAsiaTheme="minorEastAsia"/>
               <w:noProof/>
-              <w:lang w:val="en-US"/>
+              <w:lang w:eastAsia="de-DE"/>
             </w:rPr>
           </w:pPr>
-          <w:hyperlink w:anchor="_Toc372116878" w:history="1">
+          <w:hyperlink w:anchor="_Toc377569188" w:history="1">
             <w:r>
               <w:rPr>
                 <w:rStyle w:val="Hyperlink"/>
@@ -2851,7 +3198,7 @@
                 <w:noProof/>
                 <w:webHidden/>
               </w:rPr>
-              <w:instrText xml:space="preserve"> PAGEREF _Toc372116878 \h </w:instrText>
+              <w:instrText xml:space="preserve"> PAGEREF _Toc377569188 \h </w:instrText>
             </w:r>
             <w:r>
               <w:rPr>
@@ -2871,7 +3218,7 @@
                 <w:noProof/>
                 <w:webHidden/>
               </w:rPr>
-              <w:t>22</w:t>
+              <w:t>23</w:t>
             </w:r>
             <w:r>
               <w:rPr>
@@ -2891,10 +3238,10 @@
             <w:rPr>
               <w:rFonts w:eastAsiaTheme="minorEastAsia"/>
               <w:noProof/>
-              <w:lang w:val="en-US"/>
+              <w:lang w:eastAsia="de-DE"/>
             </w:rPr>
           </w:pPr>
-          <w:hyperlink w:anchor="_Toc372116879" w:history="1">
+          <w:hyperlink w:anchor="_Toc377569189" w:history="1">
             <w:r>
               <w:rPr>
                 <w:rStyle w:val="Hyperlink"/>
@@ -2921,7 +3268,7 @@
                 <w:noProof/>
                 <w:webHidden/>
               </w:rPr>
-              <w:instrText xml:space="preserve"> PAGEREF _Toc372116879 \h </w:instrText>
+              <w:instrText xml:space="preserve"> PAGEREF _Toc377569189 \h </w:instrText>
             </w:r>
             <w:r>
               <w:rPr>
@@ -2941,7 +3288,7 @@
                 <w:noProof/>
                 <w:webHidden/>
               </w:rPr>
-              <w:t>23</w:t>
+              <w:t>24</w:t>
             </w:r>
             <w:r>
               <w:rPr>
@@ -2961,10 +3308,10 @@
             <w:rPr>
               <w:rFonts w:eastAsiaTheme="minorEastAsia"/>
               <w:noProof/>
-              <w:lang w:val="en-US"/>
+              <w:lang w:eastAsia="de-DE"/>
             </w:rPr>
           </w:pPr>
-          <w:hyperlink w:anchor="_Toc372116880" w:history="1">
+          <w:hyperlink w:anchor="_Toc377569190" w:history="1">
             <w:r>
               <w:rPr>
                 <w:rStyle w:val="Hyperlink"/>
@@ -2991,7 +3338,7 @@
                 <w:noProof/>
                 <w:webHidden/>
               </w:rPr>
-              <w:instrText xml:space="preserve"> PAGEREF _Toc372116880 \h </w:instrText>
+              <w:instrText xml:space="preserve"> PAGEREF _Toc377569190 \h </w:instrText>
             </w:r>
             <w:r>
               <w:rPr>
@@ -3011,7 +3358,7 @@
                 <w:noProof/>
                 <w:webHidden/>
               </w:rPr>
-              <w:t>23</w:t>
+              <w:t>24</w:t>
             </w:r>
             <w:r>
               <w:rPr>
@@ -3031,10 +3378,10 @@
             <w:rPr>
               <w:rFonts w:eastAsiaTheme="minorEastAsia"/>
               <w:noProof/>
-              <w:lang w:val="en-US"/>
+              <w:lang w:eastAsia="de-DE"/>
             </w:rPr>
           </w:pPr>
-          <w:hyperlink w:anchor="_Toc372116881" w:history="1">
+          <w:hyperlink w:anchor="_Toc377569191" w:history="1">
             <w:r>
               <w:rPr>
                 <w:rStyle w:val="Hyperlink"/>
@@ -3061,7 +3408,7 @@
                 <w:noProof/>
                 <w:webHidden/>
               </w:rPr>
-              <w:instrText xml:space="preserve"> PAGEREF _Toc372116881 \h </w:instrText>
+              <w:instrText xml:space="preserve"> PAGEREF _Toc377569191 \h </w:instrText>
             </w:r>
             <w:r>
               <w:rPr>
@@ -3081,7 +3428,7 @@
                 <w:noProof/>
                 <w:webHidden/>
               </w:rPr>
-              <w:t>23</w:t>
+              <w:t>24</w:t>
             </w:r>
             <w:r>
               <w:rPr>
@@ -3101,10 +3448,10 @@
             <w:rPr>
               <w:rFonts w:eastAsiaTheme="minorEastAsia"/>
               <w:noProof/>
-              <w:lang w:val="en-US"/>
+              <w:lang w:eastAsia="de-DE"/>
             </w:rPr>
           </w:pPr>
-          <w:hyperlink w:anchor="_Toc372116882" w:history="1">
+          <w:hyperlink w:anchor="_Toc377569192" w:history="1">
             <w:r>
               <w:rPr>
                 <w:rStyle w:val="Hyperlink"/>
@@ -3132,7 +3479,7 @@
                 <w:noProof/>
                 <w:webHidden/>
               </w:rPr>
-              <w:instrText xml:space="preserve"> PAGEREF _Toc372116882 \h </w:instrText>
+              <w:instrText xml:space="preserve"> PAGEREF _Toc377569192 \h </w:instrText>
             </w:r>
             <w:r>
               <w:rPr>
@@ -3152,7 +3499,7 @@
                 <w:noProof/>
                 <w:webHidden/>
               </w:rPr>
-              <w:t>24</w:t>
+              <w:t>25</w:t>
             </w:r>
             <w:r>
               <w:rPr>
@@ -3172,10 +3519,10 @@
             <w:rPr>
               <w:rFonts w:eastAsiaTheme="minorEastAsia"/>
               <w:noProof/>
-              <w:lang w:val="en-US"/>
+              <w:lang w:eastAsia="de-DE"/>
             </w:rPr>
           </w:pPr>
-          <w:hyperlink w:anchor="_Toc372116883" w:history="1">
+          <w:hyperlink w:anchor="_Toc377569193" w:history="1">
             <w:r>
               <w:rPr>
                 <w:rStyle w:val="Hyperlink"/>
@@ -3202,7 +3549,7 @@
                 <w:noProof/>
                 <w:webHidden/>
               </w:rPr>
-              <w:instrText xml:space="preserve"> PAGEREF _Toc372116883 \h </w:instrText>
+              <w:instrText xml:space="preserve"> PAGEREF _Toc377569193 \h </w:instrText>
             </w:r>
             <w:r>
               <w:rPr>
@@ -3222,7 +3569,7 @@
                 <w:noProof/>
                 <w:webHidden/>
               </w:rPr>
-              <w:t>25</w:t>
+              <w:t>26</w:t>
             </w:r>
             <w:r>
               <w:rPr>
@@ -3259,8 +3606,7 @@
       </w:pPr>
       <w:r>
         <w:rPr>
-          <w:b/>
-          <w:bCs/>
+          <w:lang w:val="en-US"/>
         </w:rPr>
         <w:br w:type="page"/>
       </w:r>
@@ -3272,11 +3618,12 @@
           <w:lang w:val="en-US"/>
         </w:rPr>
       </w:pPr>
-      <w:bookmarkStart w:id="0" w:name="_Toc372116845"/>
-      <w:r>
-        <w:rPr>
-          <w:lang w:val="en-US"/>
-        </w:rPr>
+      <w:bookmarkStart w:id="0" w:name="_Toc377569155"/>
+      <w:r>
+        <w:rPr>
+          <w:lang w:val="en-US"/>
+        </w:rPr>
+        <w:lastRenderedPageBreak/>
         <w:t>Login</w:t>
       </w:r>
       <w:bookmarkEnd w:id="0"/>
@@ -3288,7 +3635,7 @@
           <w:lang w:val="en-US"/>
         </w:rPr>
       </w:pPr>
-      <w:bookmarkStart w:id="1" w:name="_Toc372116846"/>
+      <w:bookmarkStart w:id="1" w:name="_Toc377569156"/>
       <w:r>
         <w:rPr>
           <w:lang w:val="en-US"/>
@@ -3362,7 +3709,7 @@
       <w:r>
         <w:rPr>
           <w:noProof/>
-          <w:lang w:val="en-US"/>
+          <w:lang w:eastAsia="de-DE"/>
         </w:rPr>
         <w:drawing>
           <wp:inline distT="0" distB="0" distL="0" distR="0" wp14:anchorId="509B060A" wp14:editId="4B4E94FC">
@@ -3434,11 +3781,12 @@
           <w:lang w:val="en-US"/>
         </w:rPr>
       </w:pPr>
-      <w:bookmarkStart w:id="2" w:name="_Toc372116847"/>
-      <w:r>
-        <w:rPr>
-          <w:lang w:val="en-US"/>
-        </w:rPr>
+      <w:bookmarkStart w:id="2" w:name="_Toc377569157"/>
+      <w:r>
+        <w:rPr>
+          <w:lang w:val="en-US"/>
+        </w:rPr>
+        <w:lastRenderedPageBreak/>
         <w:t>My Profile</w:t>
       </w:r>
       <w:bookmarkEnd w:id="2"/>
@@ -3532,7 +3880,7 @@
       <w:r>
         <w:rPr>
           <w:noProof/>
-          <w:lang w:val="en-US"/>
+          <w:lang w:eastAsia="de-DE"/>
         </w:rPr>
         <w:drawing>
           <wp:inline distT="0" distB="0" distL="0" distR="0" wp14:anchorId="16A69C39" wp14:editId="15D24273">
@@ -3597,11 +3945,12 @@
           <w:lang w:val="en-US"/>
         </w:rPr>
       </w:pPr>
-      <w:bookmarkStart w:id="3" w:name="_Toc372116848"/>
-      <w:r>
-        <w:rPr>
-          <w:lang w:val="en-US"/>
-        </w:rPr>
+      <w:bookmarkStart w:id="3" w:name="_Toc377569158"/>
+      <w:r>
+        <w:rPr>
+          <w:lang w:val="en-US"/>
+        </w:rPr>
+        <w:lastRenderedPageBreak/>
         <w:t>Upload</w:t>
       </w:r>
       <w:bookmarkEnd w:id="3"/>
@@ -3761,11 +4110,12 @@
           <w:lang w:val="en-US"/>
         </w:rPr>
       </w:pPr>
-      <w:bookmarkStart w:id="4" w:name="_Toc372116849"/>
-      <w:r>
-        <w:rPr>
-          <w:lang w:val="en-US"/>
-        </w:rPr>
+      <w:bookmarkStart w:id="4" w:name="_Toc377569159"/>
+      <w:r>
+        <w:rPr>
+          <w:lang w:val="en-US"/>
+        </w:rPr>
+        <w:lastRenderedPageBreak/>
         <w:t>Download</w:t>
       </w:r>
       <w:bookmarkEnd w:id="4"/>
@@ -3914,9 +4264,10 @@
         <w:pStyle w:val="berschrift1"/>
       </w:pPr>
       <w:bookmarkStart w:id="6" w:name="_Ref372114168"/>
-      <w:bookmarkStart w:id="7" w:name="_Toc372116850"/>
+      <w:bookmarkStart w:id="7" w:name="_Toc377569160"/>
       <w:proofErr w:type="spellStart"/>
       <w:r>
+        <w:lastRenderedPageBreak/>
         <w:t>Roles</w:t>
       </w:r>
       <w:bookmarkEnd w:id="6"/>
@@ -3927,7 +4278,7 @@
       <w:pPr>
         <w:pStyle w:val="berschrift2"/>
       </w:pPr>
-      <w:bookmarkStart w:id="8" w:name="_Toc372116851"/>
+      <w:bookmarkStart w:id="8" w:name="_Toc377569161"/>
       <w:r>
         <w:t>Carrier</w:t>
       </w:r>
@@ -3938,7 +4289,7 @@
       <w:pPr>
         <w:pStyle w:val="berschrift3"/>
       </w:pPr>
-      <w:bookmarkStart w:id="9" w:name="_Toc372116852"/>
+      <w:bookmarkStart w:id="9" w:name="_Toc377569162"/>
       <w:r>
         <w:t>Download:</w:t>
       </w:r>
@@ -3959,7 +4310,7 @@
       <w:r>
         <w:rPr>
           <w:noProof/>
-          <w:lang w:val="en-US"/>
+          <w:lang w:eastAsia="de-DE"/>
         </w:rPr>
         <w:drawing>
           <wp:inline distT="0" distB="0" distL="0" distR="0" wp14:anchorId="2F71C39A" wp14:editId="3A69B5B9">
@@ -4002,7 +4353,7 @@
       <w:pPr>
         <w:pStyle w:val="berschrift3"/>
       </w:pPr>
-      <w:bookmarkStart w:id="10" w:name="_Toc372116853"/>
+      <w:bookmarkStart w:id="10" w:name="_Toc377569163"/>
       <w:r>
         <w:t xml:space="preserve">Download: Bill </w:t>
       </w:r>
@@ -4025,7 +4376,7 @@
       <w:r>
         <w:rPr>
           <w:noProof/>
-          <w:lang w:val="en-US"/>
+          <w:lang w:eastAsia="de-DE"/>
         </w:rPr>
         <w:drawing>
           <wp:inline distT="0" distB="0" distL="0" distR="0" wp14:anchorId="480F9E48" wp14:editId="1A3812FD">
@@ -4072,7 +4423,7 @@
           <w:lang w:val="en-US"/>
         </w:rPr>
       </w:pPr>
-      <w:bookmarkStart w:id="11" w:name="_Toc372116854"/>
+      <w:bookmarkStart w:id="11" w:name="_Toc377569164"/>
       <w:r>
         <w:rPr>
           <w:lang w:val="en-US"/>
@@ -4085,7 +4436,7 @@
       <w:r>
         <w:rPr>
           <w:noProof/>
-          <w:lang w:val="en-US"/>
+          <w:lang w:eastAsia="de-DE"/>
         </w:rPr>
         <w:drawing>
           <wp:inline distT="0" distB="0" distL="0" distR="0" wp14:anchorId="5401208D" wp14:editId="4A4AA9BF">
@@ -4141,8 +4492,9 @@
       <w:pPr>
         <w:pStyle w:val="berschrift3"/>
       </w:pPr>
-      <w:bookmarkStart w:id="12" w:name="_Toc372116855"/>
-      <w:r>
+      <w:bookmarkStart w:id="12" w:name="_Toc377569165"/>
+      <w:r>
+        <w:lastRenderedPageBreak/>
         <w:t xml:space="preserve">Download: </w:t>
       </w:r>
       <w:proofErr w:type="spellStart"/>
@@ -4156,7 +4508,7 @@
       <w:r>
         <w:rPr>
           <w:noProof/>
-          <w:lang w:val="en-US"/>
+          <w:lang w:eastAsia="de-DE"/>
         </w:rPr>
         <w:drawing>
           <wp:inline distT="0" distB="0" distL="0" distR="0" wp14:anchorId="1A501087" wp14:editId="0C96BBFA">
@@ -4229,8 +4581,9 @@
       <w:pPr>
         <w:pStyle w:val="berschrift3"/>
       </w:pPr>
-      <w:bookmarkStart w:id="13" w:name="_Toc372116856"/>
-      <w:r>
+      <w:bookmarkStart w:id="13" w:name="_Toc377569166"/>
+      <w:r>
+        <w:lastRenderedPageBreak/>
         <w:t>Download:</w:t>
       </w:r>
       <w:r>
@@ -4250,7 +4603,7 @@
       <w:r>
         <w:rPr>
           <w:noProof/>
-          <w:lang w:val="en-US"/>
+          <w:lang w:eastAsia="de-DE"/>
         </w:rPr>
         <w:drawing>
           <wp:inline distT="0" distB="0" distL="0" distR="0" wp14:anchorId="24B20242" wp14:editId="5C0D7172">
@@ -4307,8 +4660,9 @@
       <w:pPr>
         <w:pStyle w:val="berschrift3"/>
       </w:pPr>
-      <w:bookmarkStart w:id="14" w:name="_Toc372116857"/>
-      <w:r>
+      <w:bookmarkStart w:id="14" w:name="_Toc377569167"/>
+      <w:r>
+        <w:lastRenderedPageBreak/>
         <w:t>Download:</w:t>
       </w:r>
       <w:r>
@@ -4331,7 +4685,7 @@
       <w:r>
         <w:rPr>
           <w:noProof/>
-          <w:lang w:val="en-US"/>
+          <w:lang w:eastAsia="de-DE"/>
         </w:rPr>
         <w:drawing>
           <wp:inline distT="0" distB="0" distL="0" distR="0" wp14:anchorId="52A27D25" wp14:editId="3EA7E56F">
@@ -4387,8 +4741,9 @@
       <w:pPr>
         <w:pStyle w:val="berschrift3"/>
       </w:pPr>
-      <w:bookmarkStart w:id="15" w:name="_Toc372116858"/>
-      <w:r>
+      <w:bookmarkStart w:id="15" w:name="_Toc377569168"/>
+      <w:r>
+        <w:lastRenderedPageBreak/>
         <w:t>Upload: CMR (</w:t>
       </w:r>
       <w:proofErr w:type="spellStart"/>
@@ -4405,7 +4760,7 @@
       <w:r>
         <w:rPr>
           <w:noProof/>
-          <w:lang w:val="en-US"/>
+          <w:lang w:eastAsia="de-DE"/>
         </w:rPr>
         <w:drawing>
           <wp:inline distT="0" distB="0" distL="0" distR="0" wp14:anchorId="0ABBB820" wp14:editId="5E93492A">
@@ -4461,8 +4816,9 @@
       <w:pPr>
         <w:pStyle w:val="berschrift3"/>
       </w:pPr>
-      <w:bookmarkStart w:id="16" w:name="_Toc372116859"/>
-      <w:r>
+      <w:bookmarkStart w:id="16" w:name="_Toc377569169"/>
+      <w:r>
+        <w:lastRenderedPageBreak/>
         <w:t xml:space="preserve">Upload: Air </w:t>
       </w:r>
       <w:proofErr w:type="spellStart"/>
@@ -4476,7 +4832,7 @@
       <w:r>
         <w:rPr>
           <w:noProof/>
-          <w:lang w:val="en-US"/>
+          <w:lang w:eastAsia="de-DE"/>
         </w:rPr>
         <w:drawing>
           <wp:inline distT="0" distB="0" distL="0" distR="0" wp14:anchorId="14E7DDD3" wp14:editId="1E35AE16">
@@ -4532,8 +4888,9 @@
       <w:pPr>
         <w:pStyle w:val="berschrift3"/>
       </w:pPr>
-      <w:bookmarkStart w:id="17" w:name="_Toc372116860"/>
-      <w:r>
+      <w:bookmarkStart w:id="17" w:name="_Toc377569170"/>
+      <w:r>
+        <w:lastRenderedPageBreak/>
         <w:t xml:space="preserve">Upload: Bill </w:t>
       </w:r>
       <w:proofErr w:type="spellStart"/>
@@ -4555,7 +4912,7 @@
       <w:r>
         <w:rPr>
           <w:noProof/>
-          <w:lang w:val="en-US"/>
+          <w:lang w:eastAsia="de-DE"/>
         </w:rPr>
         <w:drawing>
           <wp:inline distT="0" distB="0" distL="0" distR="0" wp14:anchorId="05A0BED7" wp14:editId="02C5E97E">
@@ -4607,11 +4964,12 @@
         </w:rPr>
       </w:pPr>
       <w:bookmarkStart w:id="18" w:name="_Toc371531962"/>
-      <w:bookmarkStart w:id="19" w:name="_Toc372116861"/>
-      <w:r>
-        <w:rPr>
-          <w:lang w:val="en-US"/>
-        </w:rPr>
+      <w:bookmarkStart w:id="19" w:name="_Toc377569171"/>
+      <w:r>
+        <w:rPr>
+          <w:lang w:val="en-US"/>
+        </w:rPr>
+        <w:lastRenderedPageBreak/>
         <w:t>Customs Broker</w:t>
       </w:r>
       <w:bookmarkEnd w:id="18"/>
@@ -4625,7 +4983,7 @@
         </w:rPr>
       </w:pPr>
       <w:bookmarkStart w:id="20" w:name="_Toc371531963"/>
-      <w:bookmarkStart w:id="21" w:name="_Toc372116862"/>
+      <w:bookmarkStart w:id="21" w:name="_Toc377569172"/>
       <w:proofErr w:type="spellStart"/>
       <w:r>
         <w:rPr>
@@ -4683,7 +5041,7 @@
         </w:rPr>
       </w:pPr>
       <w:bookmarkStart w:id="22" w:name="_Toc371531964"/>
-      <w:bookmarkStart w:id="23" w:name="_Toc372116863"/>
+      <w:bookmarkStart w:id="23" w:name="_Toc377569173"/>
       <w:proofErr w:type="spellStart"/>
       <w:r>
         <w:rPr>
@@ -4741,7 +5099,7 @@
         </w:rPr>
       </w:pPr>
       <w:bookmarkStart w:id="24" w:name="_Toc371531965"/>
-      <w:bookmarkStart w:id="25" w:name="_Toc372116864"/>
+      <w:bookmarkStart w:id="25" w:name="_Toc377569174"/>
       <w:proofErr w:type="spellStart"/>
       <w:r>
         <w:rPr>
@@ -4799,7 +5157,7 @@
         </w:rPr>
       </w:pPr>
       <w:bookmarkStart w:id="26" w:name="_Toc371531966"/>
-      <w:bookmarkStart w:id="27" w:name="_Toc372116865"/>
+      <w:bookmarkStart w:id="27" w:name="_Toc377569175"/>
       <w:proofErr w:type="spellStart"/>
       <w:r>
         <w:rPr>
@@ -4857,7 +5215,7 @@
         </w:rPr>
       </w:pPr>
       <w:bookmarkStart w:id="28" w:name="_Toc371531967"/>
-      <w:bookmarkStart w:id="29" w:name="_Toc372116866"/>
+      <w:bookmarkStart w:id="29" w:name="_Toc377569176"/>
       <w:r>
         <w:rPr>
           <w:lang w:val="en-US"/>
@@ -4947,11 +5305,12 @@
         </w:rPr>
       </w:pPr>
       <w:bookmarkStart w:id="30" w:name="_Toc371531968"/>
-      <w:bookmarkStart w:id="31" w:name="_Toc372116867"/>
-      <w:r>
-        <w:rPr>
-          <w:lang w:val="en-US"/>
-        </w:rPr>
+      <w:bookmarkStart w:id="31" w:name="_Toc377569177"/>
+      <w:r>
+        <w:rPr>
+          <w:lang w:val="en-US"/>
+        </w:rPr>
+        <w:lastRenderedPageBreak/>
         <w:t>Material Supplier</w:t>
       </w:r>
       <w:bookmarkEnd w:id="30"/>
@@ -4964,7 +5323,7 @@
           <w:lang w:val="en-US"/>
         </w:rPr>
       </w:pPr>
-      <w:bookmarkStart w:id="32" w:name="_Toc372116868"/>
+      <w:bookmarkStart w:id="32" w:name="_Toc377569178"/>
       <w:r>
         <w:rPr>
           <w:lang w:val="en-US"/>
@@ -4988,7 +5347,7 @@
       <w:r>
         <w:rPr>
           <w:noProof/>
-          <w:lang w:val="en-US"/>
+          <w:lang w:eastAsia="de-DE"/>
         </w:rPr>
         <w:drawing>
           <wp:inline distT="0" distB="0" distL="0" distR="0" wp14:anchorId="0A06B193" wp14:editId="3DD6FAD7">
@@ -5054,11 +5413,12 @@
         </w:rPr>
       </w:pPr>
       <w:bookmarkStart w:id="33" w:name="_Toc371531970"/>
-      <w:bookmarkStart w:id="34" w:name="_Toc372116869"/>
-      <w:r>
-        <w:rPr>
-          <w:lang w:val="en-US"/>
-        </w:rPr>
+      <w:bookmarkStart w:id="34" w:name="_Toc377569179"/>
+      <w:r>
+        <w:rPr>
+          <w:lang w:val="en-US"/>
+        </w:rPr>
+        <w:lastRenderedPageBreak/>
         <w:t>Product Supplier</w:t>
       </w:r>
       <w:bookmarkEnd w:id="33"/>
@@ -5068,7 +5428,7 @@
       <w:pPr>
         <w:pStyle w:val="berschrift3"/>
       </w:pPr>
-      <w:bookmarkStart w:id="35" w:name="_Toc372116870"/>
+      <w:bookmarkStart w:id="35" w:name="_Toc377569180"/>
       <w:r>
         <w:rPr>
           <w:lang w:val="en-US"/>
@@ -5094,7 +5454,7 @@
       <w:r>
         <w:rPr>
           <w:noProof/>
-          <w:lang w:val="en-US"/>
+          <w:lang w:eastAsia="de-DE"/>
         </w:rPr>
         <w:drawing>
           <wp:inline distT="0" distB="0" distL="0" distR="0" wp14:anchorId="66B9BEB9" wp14:editId="7ED6A28F">
@@ -5153,9 +5513,10 @@
         <w:pStyle w:val="berschrift2"/>
       </w:pPr>
       <w:bookmarkStart w:id="36" w:name="_Toc371531972"/>
-      <w:bookmarkStart w:id="37" w:name="_Toc372116871"/>
+      <w:bookmarkStart w:id="37" w:name="_Toc377569181"/>
       <w:proofErr w:type="spellStart"/>
       <w:r>
+        <w:lastRenderedPageBreak/>
         <w:t>ViewerCountry</w:t>
       </w:r>
       <w:bookmarkEnd w:id="36"/>
@@ -5167,7 +5528,7 @@
         <w:pStyle w:val="berschrift3"/>
       </w:pPr>
       <w:bookmarkStart w:id="38" w:name="_Toc371531973"/>
-      <w:bookmarkStart w:id="39" w:name="_Toc372116872"/>
+      <w:bookmarkStart w:id="39" w:name="_Toc377569182"/>
       <w:r>
         <w:t xml:space="preserve">Download: </w:t>
       </w:r>
@@ -5191,7 +5552,7 @@
       <w:r>
         <w:rPr>
           <w:noProof/>
-          <w:lang w:val="en-US"/>
+          <w:lang w:eastAsia="de-DE"/>
         </w:rPr>
         <w:drawing>
           <wp:inline distT="0" distB="0" distL="0" distR="0" wp14:anchorId="12974C71" wp14:editId="515C4558">
@@ -5251,9 +5612,10 @@
         <w:pStyle w:val="berschrift2"/>
       </w:pPr>
       <w:bookmarkStart w:id="40" w:name="_Toc371531974"/>
-      <w:bookmarkStart w:id="41" w:name="_Toc372116873"/>
+      <w:bookmarkStart w:id="41" w:name="_Toc377569183"/>
       <w:proofErr w:type="spellStart"/>
       <w:r>
+        <w:lastRenderedPageBreak/>
         <w:t>ViewerCustomer</w:t>
       </w:r>
       <w:bookmarkEnd w:id="40"/>
@@ -5265,7 +5627,7 @@
         <w:pStyle w:val="berschrift3"/>
       </w:pPr>
       <w:bookmarkStart w:id="42" w:name="_Toc371531975"/>
-      <w:bookmarkStart w:id="43" w:name="_Toc372116874"/>
+      <w:bookmarkStart w:id="43" w:name="_Toc377569184"/>
       <w:r>
         <w:t xml:space="preserve">Download: </w:t>
       </w:r>
@@ -5289,7 +5651,7 @@
       <w:r>
         <w:rPr>
           <w:noProof/>
-          <w:lang w:val="en-US"/>
+          <w:lang w:eastAsia="de-DE"/>
         </w:rPr>
         <w:drawing>
           <wp:inline distT="0" distB="0" distL="0" distR="0" wp14:anchorId="1BB82BF4" wp14:editId="037AE24C">
@@ -5348,8 +5710,9 @@
         <w:pStyle w:val="berschrift2"/>
       </w:pPr>
       <w:bookmarkStart w:id="44" w:name="_Toc371531976"/>
-      <w:bookmarkStart w:id="45" w:name="_Toc372116875"/>
-      <w:r>
+      <w:bookmarkStart w:id="45" w:name="_Toc377569185"/>
+      <w:r>
+        <w:lastRenderedPageBreak/>
         <w:t xml:space="preserve">Layout </w:t>
       </w:r>
       <w:proofErr w:type="spellStart"/>
@@ -5368,7 +5731,7 @@
         <w:pStyle w:val="berschrift3"/>
       </w:pPr>
       <w:bookmarkStart w:id="46" w:name="_Toc371531977"/>
-      <w:bookmarkStart w:id="47" w:name="_Toc372116876"/>
+      <w:bookmarkStart w:id="47" w:name="_Toc377569186"/>
       <w:r>
         <w:t xml:space="preserve">Download: </w:t>
       </w:r>
@@ -5387,7 +5750,7 @@
       <w:r>
         <w:rPr>
           <w:noProof/>
-          <w:lang w:val="en-US"/>
+          <w:lang w:eastAsia="de-DE"/>
         </w:rPr>
         <w:drawing>
           <wp:inline distT="0" distB="0" distL="0" distR="0" wp14:anchorId="43635CEB" wp14:editId="55F08D9E">
@@ -5445,8 +5808,9 @@
         <w:pStyle w:val="berschrift3"/>
       </w:pPr>
       <w:bookmarkStart w:id="48" w:name="_Toc371531978"/>
-      <w:bookmarkStart w:id="49" w:name="_Toc372116877"/>
-      <w:r>
+      <w:bookmarkStart w:id="49" w:name="_Toc377569187"/>
+      <w:r>
+        <w:lastRenderedPageBreak/>
         <w:t xml:space="preserve">Download: </w:t>
       </w:r>
       <w:proofErr w:type="spellStart"/>
@@ -5464,7 +5828,7 @@
       <w:r>
         <w:rPr>
           <w:noProof/>
-          <w:lang w:val="en-US"/>
+          <w:lang w:eastAsia="de-DE"/>
         </w:rPr>
         <w:drawing>
           <wp:inline distT="0" distB="0" distL="0" distR="0" wp14:anchorId="73005F00" wp14:editId="704968C0">
@@ -5519,8 +5883,9 @@
       <w:pPr>
         <w:pStyle w:val="berschrift3"/>
       </w:pPr>
-      <w:bookmarkStart w:id="50" w:name="_Toc372116878"/>
-      <w:r>
+      <w:bookmarkStart w:id="50" w:name="_Toc377569188"/>
+      <w:r>
+        <w:lastRenderedPageBreak/>
         <w:t xml:space="preserve">Upload: </w:t>
       </w:r>
       <w:proofErr w:type="spellStart"/>
@@ -5537,7 +5902,7 @@
       <w:r>
         <w:rPr>
           <w:noProof/>
-          <w:lang w:val="en-US"/>
+          <w:lang w:eastAsia="de-DE"/>
         </w:rPr>
         <w:drawing>
           <wp:inline distT="0" distB="0" distL="0" distR="0" wp14:anchorId="75B78665" wp14:editId="1CABD2B2">
@@ -5596,8 +5961,9 @@
         <w:pStyle w:val="berschrift2"/>
       </w:pPr>
       <w:bookmarkStart w:id="51" w:name="_Toc371531980"/>
-      <w:bookmarkStart w:id="52" w:name="_Toc372116879"/>
-      <w:r>
+      <w:bookmarkStart w:id="52" w:name="_Toc377569189"/>
+      <w:r>
+        <w:lastRenderedPageBreak/>
         <w:t xml:space="preserve">PM </w:t>
       </w:r>
       <w:proofErr w:type="spellStart"/>
@@ -5613,7 +5979,7 @@
         <w:pStyle w:val="berschrift3"/>
       </w:pPr>
       <w:bookmarkStart w:id="53" w:name="_Toc371531981"/>
-      <w:bookmarkStart w:id="54" w:name="_Toc372116880"/>
+      <w:bookmarkStart w:id="54" w:name="_Toc377569190"/>
       <w:r>
         <w:t xml:space="preserve">Download: </w:t>
       </w:r>
@@ -5637,7 +6003,7 @@
       <w:r>
         <w:rPr>
           <w:noProof/>
-          <w:lang w:val="en-US"/>
+          <w:lang w:eastAsia="de-DE"/>
         </w:rPr>
         <w:drawing>
           <wp:inline distT="0" distB="0" distL="0" distR="0" wp14:anchorId="3E632042" wp14:editId="7BD96348">
@@ -5682,7 +6048,7 @@
         <w:pStyle w:val="berschrift3"/>
       </w:pPr>
       <w:bookmarkStart w:id="55" w:name="_Toc371531982"/>
-      <w:bookmarkStart w:id="56" w:name="_Toc372116881"/>
+      <w:bookmarkStart w:id="56" w:name="_Toc377569191"/>
       <w:r>
         <w:t xml:space="preserve">Download: Technical </w:t>
       </w:r>
@@ -5698,7 +6064,7 @@
       <w:r>
         <w:rPr>
           <w:noProof/>
-          <w:lang w:val="en-US"/>
+          <w:lang w:eastAsia="de-DE"/>
         </w:rPr>
         <w:drawing>
           <wp:inline distT="0" distB="0" distL="0" distR="0" wp14:anchorId="12A2989F" wp14:editId="02C5C9CE">
@@ -5747,7 +6113,7 @@
         </w:rPr>
       </w:pPr>
       <w:bookmarkStart w:id="57" w:name="_Toc371531983"/>
-      <w:bookmarkStart w:id="58" w:name="_Toc372116882"/>
+      <w:bookmarkStart w:id="58" w:name="_Toc377569192"/>
       <w:r>
         <w:rPr>
           <w:lang w:val="en-US"/>
@@ -5761,7 +6127,7 @@
       <w:r>
         <w:rPr>
           <w:noProof/>
-          <w:lang w:val="en-US"/>
+          <w:lang w:eastAsia="de-DE"/>
         </w:rPr>
         <w:drawing>
           <wp:inline distT="0" distB="0" distL="0" distR="0" wp14:anchorId="3CDEAEC1" wp14:editId="45E2E627">
@@ -5819,8 +6185,9 @@
         <w:pStyle w:val="berschrift3"/>
       </w:pPr>
       <w:bookmarkStart w:id="59" w:name="_Toc371531958"/>
-      <w:bookmarkStart w:id="60" w:name="_Toc372116883"/>
-      <w:r>
+      <w:bookmarkStart w:id="60" w:name="_Toc377569193"/>
+      <w:r>
+        <w:lastRenderedPageBreak/>
         <w:t>Download:</w:t>
       </w:r>
       <w:r>
@@ -5844,7 +6211,7 @@
       <w:r>
         <w:rPr>
           <w:noProof/>
-          <w:lang w:val="en-US"/>
+          <w:lang w:eastAsia="de-DE"/>
         </w:rPr>
         <w:drawing>
           <wp:inline distT="0" distB="0" distL="0" distR="0" wp14:anchorId="6D4C74D5" wp14:editId="292B0132">
@@ -6200,6 +6567,232 @@
     </w:lvl>
   </w:abstractNum>
   <w:abstractNum w:abstractNumId="2">
+    <w:nsid w:val="10F122F8"/>
+    <w:multiLevelType w:val="multilevel"/>
+    <w:tmpl w:val="76865910"/>
+    <w:lvl w:ilvl="0">
+      <w:start w:val="1"/>
+      <w:numFmt w:val="decimal"/>
+      <w:lvlText w:val="%1.0"/>
+      <w:lvlJc w:val="left"/>
+      <w:pPr>
+        <w:ind w:left="360" w:hanging="360"/>
+      </w:pPr>
+      <w:rPr>
+        <w:rFonts w:hint="default"/>
+      </w:rPr>
+    </w:lvl>
+    <w:lvl w:ilvl="1">
+      <w:start w:val="1"/>
+      <w:numFmt w:val="decimal"/>
+      <w:lvlText w:val="%1.%2"/>
+      <w:lvlJc w:val="left"/>
+      <w:pPr>
+        <w:ind w:left="1068" w:hanging="360"/>
+      </w:pPr>
+      <w:rPr>
+        <w:rFonts w:hint="default"/>
+      </w:rPr>
+    </w:lvl>
+    <w:lvl w:ilvl="2">
+      <w:start w:val="1"/>
+      <w:numFmt w:val="decimal"/>
+      <w:lvlText w:val="%1.%2.%3"/>
+      <w:lvlJc w:val="left"/>
+      <w:pPr>
+        <w:ind w:left="2136" w:hanging="720"/>
+      </w:pPr>
+      <w:rPr>
+        <w:rFonts w:hint="default"/>
+      </w:rPr>
+    </w:lvl>
+    <w:lvl w:ilvl="3">
+      <w:start w:val="1"/>
+      <w:numFmt w:val="decimal"/>
+      <w:lvlText w:val="%1.%2.%3.%4"/>
+      <w:lvlJc w:val="left"/>
+      <w:pPr>
+        <w:ind w:left="2844" w:hanging="720"/>
+      </w:pPr>
+      <w:rPr>
+        <w:rFonts w:hint="default"/>
+      </w:rPr>
+    </w:lvl>
+    <w:lvl w:ilvl="4">
+      <w:start w:val="1"/>
+      <w:numFmt w:val="decimal"/>
+      <w:lvlText w:val="%1.%2.%3.%4.%5"/>
+      <w:lvlJc w:val="left"/>
+      <w:pPr>
+        <w:ind w:left="3912" w:hanging="1080"/>
+      </w:pPr>
+      <w:rPr>
+        <w:rFonts w:hint="default"/>
+      </w:rPr>
+    </w:lvl>
+    <w:lvl w:ilvl="5">
+      <w:start w:val="1"/>
+      <w:numFmt w:val="decimal"/>
+      <w:lvlText w:val="%1.%2.%3.%4.%5.%6"/>
+      <w:lvlJc w:val="left"/>
+      <w:pPr>
+        <w:ind w:left="4620" w:hanging="1080"/>
+      </w:pPr>
+      <w:rPr>
+        <w:rFonts w:hint="default"/>
+      </w:rPr>
+    </w:lvl>
+    <w:lvl w:ilvl="6">
+      <w:start w:val="1"/>
+      <w:numFmt w:val="decimal"/>
+      <w:lvlText w:val="%1.%2.%3.%4.%5.%6.%7"/>
+      <w:lvlJc w:val="left"/>
+      <w:pPr>
+        <w:ind w:left="5688" w:hanging="1440"/>
+      </w:pPr>
+      <w:rPr>
+        <w:rFonts w:hint="default"/>
+      </w:rPr>
+    </w:lvl>
+    <w:lvl w:ilvl="7">
+      <w:start w:val="1"/>
+      <w:numFmt w:val="decimal"/>
+      <w:lvlText w:val="%1.%2.%3.%4.%5.%6.%7.%8"/>
+      <w:lvlJc w:val="left"/>
+      <w:pPr>
+        <w:ind w:left="6396" w:hanging="1440"/>
+      </w:pPr>
+      <w:rPr>
+        <w:rFonts w:hint="default"/>
+      </w:rPr>
+    </w:lvl>
+    <w:lvl w:ilvl="8">
+      <w:start w:val="1"/>
+      <w:numFmt w:val="decimal"/>
+      <w:lvlText w:val="%1.%2.%3.%4.%5.%6.%7.%8.%9"/>
+      <w:lvlJc w:val="left"/>
+      <w:pPr>
+        <w:ind w:left="7104" w:hanging="1440"/>
+      </w:pPr>
+      <w:rPr>
+        <w:rFonts w:hint="default"/>
+      </w:rPr>
+    </w:lvl>
+  </w:abstractNum>
+  <w:abstractNum w:abstractNumId="3">
+    <w:nsid w:val="145249AB"/>
+    <w:multiLevelType w:val="multilevel"/>
+    <w:tmpl w:val="BD1C7950"/>
+    <w:lvl w:ilvl="0">
+      <w:start w:val="1"/>
+      <w:numFmt w:val="decimal"/>
+      <w:lvlText w:val="%1.0"/>
+      <w:lvlJc w:val="left"/>
+      <w:pPr>
+        <w:ind w:left="360" w:hanging="360"/>
+      </w:pPr>
+      <w:rPr>
+        <w:rFonts w:hint="default"/>
+      </w:rPr>
+    </w:lvl>
+    <w:lvl w:ilvl="1">
+      <w:start w:val="1"/>
+      <w:numFmt w:val="decimal"/>
+      <w:lvlText w:val="%1.%2"/>
+      <w:lvlJc w:val="left"/>
+      <w:pPr>
+        <w:ind w:left="1068" w:hanging="360"/>
+      </w:pPr>
+      <w:rPr>
+        <w:rFonts w:hint="default"/>
+      </w:rPr>
+    </w:lvl>
+    <w:lvl w:ilvl="2">
+      <w:start w:val="1"/>
+      <w:numFmt w:val="decimal"/>
+      <w:lvlText w:val="%1.%2.%3"/>
+      <w:lvlJc w:val="left"/>
+      <w:pPr>
+        <w:ind w:left="2136" w:hanging="720"/>
+      </w:pPr>
+      <w:rPr>
+        <w:rFonts w:hint="default"/>
+      </w:rPr>
+    </w:lvl>
+    <w:lvl w:ilvl="3">
+      <w:start w:val="1"/>
+      <w:numFmt w:val="decimal"/>
+      <w:lvlText w:val="%1.%2.%3.%4"/>
+      <w:lvlJc w:val="left"/>
+      <w:pPr>
+        <w:ind w:left="2844" w:hanging="720"/>
+      </w:pPr>
+      <w:rPr>
+        <w:rFonts w:hint="default"/>
+      </w:rPr>
+    </w:lvl>
+    <w:lvl w:ilvl="4">
+      <w:start w:val="1"/>
+      <w:numFmt w:val="decimal"/>
+      <w:lvlText w:val="%1.%2.%3.%4.%5"/>
+      <w:lvlJc w:val="left"/>
+      <w:pPr>
+        <w:ind w:left="3912" w:hanging="1080"/>
+      </w:pPr>
+      <w:rPr>
+        <w:rFonts w:hint="default"/>
+      </w:rPr>
+    </w:lvl>
+    <w:lvl w:ilvl="5">
+      <w:start w:val="1"/>
+      <w:numFmt w:val="decimal"/>
+      <w:lvlText w:val="%1.%2.%3.%4.%5.%6"/>
+      <w:lvlJc w:val="left"/>
+      <w:pPr>
+        <w:ind w:left="4620" w:hanging="1080"/>
+      </w:pPr>
+      <w:rPr>
+        <w:rFonts w:hint="default"/>
+      </w:rPr>
+    </w:lvl>
+    <w:lvl w:ilvl="6">
+      <w:start w:val="1"/>
+      <w:numFmt w:val="decimal"/>
+      <w:lvlText w:val="%1.%2.%3.%4.%5.%6.%7"/>
+      <w:lvlJc w:val="left"/>
+      <w:pPr>
+        <w:ind w:left="5688" w:hanging="1440"/>
+      </w:pPr>
+      <w:rPr>
+        <w:rFonts w:hint="default"/>
+      </w:rPr>
+    </w:lvl>
+    <w:lvl w:ilvl="7">
+      <w:start w:val="1"/>
+      <w:numFmt w:val="decimal"/>
+      <w:lvlText w:val="%1.%2.%3.%4.%5.%6.%7.%8"/>
+      <w:lvlJc w:val="left"/>
+      <w:pPr>
+        <w:ind w:left="6396" w:hanging="1440"/>
+      </w:pPr>
+      <w:rPr>
+        <w:rFonts w:hint="default"/>
+      </w:rPr>
+    </w:lvl>
+    <w:lvl w:ilvl="8">
+      <w:start w:val="1"/>
+      <w:numFmt w:val="decimal"/>
+      <w:lvlText w:val="%1.%2.%3.%4.%5.%6.%7.%8.%9"/>
+      <w:lvlJc w:val="left"/>
+      <w:pPr>
+        <w:ind w:left="7104" w:hanging="1440"/>
+      </w:pPr>
+      <w:rPr>
+        <w:rFonts w:hint="default"/>
+      </w:rPr>
+    </w:lvl>
+  </w:abstractNum>
+  <w:abstractNum w:abstractNumId="4">
     <w:nsid w:val="27FB7C49"/>
     <w:multiLevelType w:val="hybridMultilevel"/>
     <w:tmpl w:val="9CF864FE"/>
@@ -6312,7 +6905,7 @@
       </w:rPr>
     </w:lvl>
   </w:abstractNum>
-  <w:abstractNum w:abstractNumId="3">
+  <w:abstractNum w:abstractNumId="5">
     <w:nsid w:val="31BD6B6D"/>
     <w:multiLevelType w:val="hybridMultilevel"/>
     <w:tmpl w:val="F5A0AD84"/>
@@ -6398,7 +6991,7 @@
       </w:pPr>
     </w:lvl>
   </w:abstractNum>
-  <w:abstractNum w:abstractNumId="4">
+  <w:abstractNum w:abstractNumId="6">
     <w:nsid w:val="32BE6EDB"/>
     <w:multiLevelType w:val="hybridMultilevel"/>
     <w:tmpl w:val="4A3C5E4C"/>
@@ -6487,7 +7080,7 @@
       </w:pPr>
     </w:lvl>
   </w:abstractNum>
-  <w:abstractNum w:abstractNumId="5">
+  <w:abstractNum w:abstractNumId="7">
     <w:nsid w:val="3C8B5E04"/>
     <w:multiLevelType w:val="hybridMultilevel"/>
     <w:tmpl w:val="F4445810"/>
@@ -6573,7 +7166,120 @@
       </w:pPr>
     </w:lvl>
   </w:abstractNum>
-  <w:abstractNum w:abstractNumId="6">
+  <w:abstractNum w:abstractNumId="8">
+    <w:nsid w:val="3E0D4826"/>
+    <w:multiLevelType w:val="multilevel"/>
+    <w:tmpl w:val="1B5C22F8"/>
+    <w:lvl w:ilvl="0">
+      <w:start w:val="1"/>
+      <w:numFmt w:val="decimal"/>
+      <w:lvlText w:val="%1.0"/>
+      <w:lvlJc w:val="left"/>
+      <w:pPr>
+        <w:ind w:left="360" w:hanging="360"/>
+      </w:pPr>
+      <w:rPr>
+        <w:rFonts w:hint="default"/>
+      </w:rPr>
+    </w:lvl>
+    <w:lvl w:ilvl="1">
+      <w:start w:val="1"/>
+      <w:numFmt w:val="decimal"/>
+      <w:lvlText w:val="%1.%2"/>
+      <w:lvlJc w:val="left"/>
+      <w:pPr>
+        <w:ind w:left="1068" w:hanging="360"/>
+      </w:pPr>
+      <w:rPr>
+        <w:rFonts w:hint="default"/>
+      </w:rPr>
+    </w:lvl>
+    <w:lvl w:ilvl="2">
+      <w:start w:val="1"/>
+      <w:numFmt w:val="decimal"/>
+      <w:lvlText w:val="%1.%2.%3"/>
+      <w:lvlJc w:val="left"/>
+      <w:pPr>
+        <w:ind w:left="2136" w:hanging="720"/>
+      </w:pPr>
+      <w:rPr>
+        <w:rFonts w:hint="default"/>
+      </w:rPr>
+    </w:lvl>
+    <w:lvl w:ilvl="3">
+      <w:start w:val="1"/>
+      <w:numFmt w:val="decimal"/>
+      <w:lvlText w:val="%1.%2.%3.%4"/>
+      <w:lvlJc w:val="left"/>
+      <w:pPr>
+        <w:ind w:left="2844" w:hanging="720"/>
+      </w:pPr>
+      <w:rPr>
+        <w:rFonts w:hint="default"/>
+      </w:rPr>
+    </w:lvl>
+    <w:lvl w:ilvl="4">
+      <w:start w:val="1"/>
+      <w:numFmt w:val="decimal"/>
+      <w:lvlText w:val="%1.%2.%3.%4.%5"/>
+      <w:lvlJc w:val="left"/>
+      <w:pPr>
+        <w:ind w:left="3912" w:hanging="1080"/>
+      </w:pPr>
+      <w:rPr>
+        <w:rFonts w:hint="default"/>
+      </w:rPr>
+    </w:lvl>
+    <w:lvl w:ilvl="5">
+      <w:start w:val="1"/>
+      <w:numFmt w:val="decimal"/>
+      <w:lvlText w:val="%1.%2.%3.%4.%5.%6"/>
+      <w:lvlJc w:val="left"/>
+      <w:pPr>
+        <w:ind w:left="4620" w:hanging="1080"/>
+      </w:pPr>
+      <w:rPr>
+        <w:rFonts w:hint="default"/>
+      </w:rPr>
+    </w:lvl>
+    <w:lvl w:ilvl="6">
+      <w:start w:val="1"/>
+      <w:numFmt w:val="decimal"/>
+      <w:lvlText w:val="%1.%2.%3.%4.%5.%6.%7"/>
+      <w:lvlJc w:val="left"/>
+      <w:pPr>
+        <w:ind w:left="5688" w:hanging="1440"/>
+      </w:pPr>
+      <w:rPr>
+        <w:rFonts w:hint="default"/>
+      </w:rPr>
+    </w:lvl>
+    <w:lvl w:ilvl="7">
+      <w:start w:val="1"/>
+      <w:numFmt w:val="decimal"/>
+      <w:lvlText w:val="%1.%2.%3.%4.%5.%6.%7.%8"/>
+      <w:lvlJc w:val="left"/>
+      <w:pPr>
+        <w:ind w:left="6396" w:hanging="1440"/>
+      </w:pPr>
+      <w:rPr>
+        <w:rFonts w:hint="default"/>
+      </w:rPr>
+    </w:lvl>
+    <w:lvl w:ilvl="8">
+      <w:start w:val="1"/>
+      <w:numFmt w:val="decimal"/>
+      <w:lvlText w:val="%1.%2.%3.%4.%5.%6.%7.%8.%9"/>
+      <w:lvlJc w:val="left"/>
+      <w:pPr>
+        <w:ind w:left="7104" w:hanging="1440"/>
+      </w:pPr>
+      <w:rPr>
+        <w:rFonts w:hint="default"/>
+      </w:rPr>
+    </w:lvl>
+  </w:abstractNum>
+  <w:abstractNum w:abstractNumId="9">
     <w:nsid w:val="46D2234B"/>
     <w:multiLevelType w:val="hybridMultilevel"/>
     <w:tmpl w:val="906A9B6A"/>
@@ -6686,7 +7392,7 @@
       </w:rPr>
     </w:lvl>
   </w:abstractNum>
-  <w:abstractNum w:abstractNumId="7">
+  <w:abstractNum w:abstractNumId="10">
     <w:nsid w:val="57B467EF"/>
     <w:multiLevelType w:val="hybridMultilevel"/>
     <w:tmpl w:val="47642F6C"/>
@@ -6798,7 +7504,7 @@
       </w:rPr>
     </w:lvl>
   </w:abstractNum>
-  <w:abstractNum w:abstractNumId="8">
+  <w:abstractNum w:abstractNumId="11">
     <w:nsid w:val="66726A79"/>
     <w:multiLevelType w:val="hybridMultilevel"/>
     <w:tmpl w:val="F5A0AD84"/>
@@ -6884,7 +7590,120 @@
       </w:pPr>
     </w:lvl>
   </w:abstractNum>
-  <w:abstractNum w:abstractNumId="9">
+  <w:abstractNum w:abstractNumId="12">
+    <w:nsid w:val="6B2255C0"/>
+    <w:multiLevelType w:val="multilevel"/>
+    <w:tmpl w:val="D19CE198"/>
+    <w:lvl w:ilvl="0">
+      <w:start w:val="1"/>
+      <w:numFmt w:val="decimal"/>
+      <w:lvlText w:val="%1.0"/>
+      <w:lvlJc w:val="left"/>
+      <w:pPr>
+        <w:ind w:left="360" w:hanging="360"/>
+      </w:pPr>
+      <w:rPr>
+        <w:rFonts w:hint="default"/>
+      </w:rPr>
+    </w:lvl>
+    <w:lvl w:ilvl="1">
+      <w:start w:val="1"/>
+      <w:numFmt w:val="decimal"/>
+      <w:lvlText w:val="%1.%2"/>
+      <w:lvlJc w:val="left"/>
+      <w:pPr>
+        <w:ind w:left="1068" w:hanging="360"/>
+      </w:pPr>
+      <w:rPr>
+        <w:rFonts w:hint="default"/>
+      </w:rPr>
+    </w:lvl>
+    <w:lvl w:ilvl="2">
+      <w:start w:val="1"/>
+      <w:numFmt w:val="decimal"/>
+      <w:lvlText w:val="%1.%2.%3"/>
+      <w:lvlJc w:val="left"/>
+      <w:pPr>
+        <w:ind w:left="2136" w:hanging="720"/>
+      </w:pPr>
+      <w:rPr>
+        <w:rFonts w:hint="default"/>
+      </w:rPr>
+    </w:lvl>
+    <w:lvl w:ilvl="3">
+      <w:start w:val="1"/>
+      <w:numFmt w:val="decimal"/>
+      <w:lvlText w:val="%1.%2.%3.%4"/>
+      <w:lvlJc w:val="left"/>
+      <w:pPr>
+        <w:ind w:left="2844" w:hanging="720"/>
+      </w:pPr>
+      <w:rPr>
+        <w:rFonts w:hint="default"/>
+      </w:rPr>
+    </w:lvl>
+    <w:lvl w:ilvl="4">
+      <w:start w:val="1"/>
+      <w:numFmt w:val="decimal"/>
+      <w:lvlText w:val="%1.%2.%3.%4.%5"/>
+      <w:lvlJc w:val="left"/>
+      <w:pPr>
+        <w:ind w:left="3912" w:hanging="1080"/>
+      </w:pPr>
+      <w:rPr>
+        <w:rFonts w:hint="default"/>
+      </w:rPr>
+    </w:lvl>
+    <w:lvl w:ilvl="5">
+      <w:start w:val="1"/>
+      <w:numFmt w:val="decimal"/>
+      <w:lvlText w:val="%1.%2.%3.%4.%5.%6"/>
+      <w:lvlJc w:val="left"/>
+      <w:pPr>
+        <w:ind w:left="4620" w:hanging="1080"/>
+      </w:pPr>
+      <w:rPr>
+        <w:rFonts w:hint="default"/>
+      </w:rPr>
+    </w:lvl>
+    <w:lvl w:ilvl="6">
+      <w:start w:val="1"/>
+      <w:numFmt w:val="decimal"/>
+      <w:lvlText w:val="%1.%2.%3.%4.%5.%6.%7"/>
+      <w:lvlJc w:val="left"/>
+      <w:pPr>
+        <w:ind w:left="5688" w:hanging="1440"/>
+      </w:pPr>
+      <w:rPr>
+        <w:rFonts w:hint="default"/>
+      </w:rPr>
+    </w:lvl>
+    <w:lvl w:ilvl="7">
+      <w:start w:val="1"/>
+      <w:numFmt w:val="decimal"/>
+      <w:lvlText w:val="%1.%2.%3.%4.%5.%6.%7.%8"/>
+      <w:lvlJc w:val="left"/>
+      <w:pPr>
+        <w:ind w:left="6396" w:hanging="1440"/>
+      </w:pPr>
+      <w:rPr>
+        <w:rFonts w:hint="default"/>
+      </w:rPr>
+    </w:lvl>
+    <w:lvl w:ilvl="8">
+      <w:start w:val="1"/>
+      <w:numFmt w:val="decimal"/>
+      <w:lvlText w:val="%1.%2.%3.%4.%5.%6.%7.%8.%9"/>
+      <w:lvlJc w:val="left"/>
+      <w:pPr>
+        <w:ind w:left="7104" w:hanging="1440"/>
+      </w:pPr>
+      <w:rPr>
+        <w:rFonts w:hint="default"/>
+      </w:rPr>
+    </w:lvl>
+  </w:abstractNum>
+  <w:abstractNum w:abstractNumId="13">
     <w:nsid w:val="6B377951"/>
     <w:multiLevelType w:val="hybridMultilevel"/>
     <w:tmpl w:val="F2A07B3E"/>
@@ -6996,7 +7815,7 @@
       </w:rPr>
     </w:lvl>
   </w:abstractNum>
-  <w:abstractNum w:abstractNumId="10">
+  <w:abstractNum w:abstractNumId="14">
     <w:nsid w:val="71824FCD"/>
     <w:multiLevelType w:val="hybridMultilevel"/>
     <w:tmpl w:val="53042800"/>
@@ -7082,7 +7901,7 @@
       </w:pPr>
     </w:lvl>
   </w:abstractNum>
-  <w:abstractNum w:abstractNumId="11">
+  <w:abstractNum w:abstractNumId="15">
     <w:nsid w:val="7C7D28B5"/>
     <w:multiLevelType w:val="hybridMultilevel"/>
     <w:tmpl w:val="96CC739C"/>
@@ -7196,40 +8015,52 @@
     </w:lvl>
   </w:abstractNum>
   <w:num w:numId="1">
-    <w:abstractNumId w:val="7"/>
+    <w:abstractNumId w:val="10"/>
   </w:num>
   <w:num w:numId="2">
-    <w:abstractNumId w:val="2"/>
+    <w:abstractNumId w:val="4"/>
   </w:num>
   <w:num w:numId="3">
-    <w:abstractNumId w:val="4"/>
+    <w:abstractNumId w:val="6"/>
   </w:num>
   <w:num w:numId="4">
     <w:abstractNumId w:val="1"/>
   </w:num>
   <w:num w:numId="5">
-    <w:abstractNumId w:val="5"/>
+    <w:abstractNumId w:val="7"/>
   </w:num>
   <w:num w:numId="6">
     <w:abstractNumId w:val="0"/>
   </w:num>
   <w:num w:numId="7">
-    <w:abstractNumId w:val="6"/>
+    <w:abstractNumId w:val="9"/>
   </w:num>
   <w:num w:numId="8">
-    <w:abstractNumId w:val="3"/>
+    <w:abstractNumId w:val="5"/>
   </w:num>
   <w:num w:numId="9">
+    <w:abstractNumId w:val="11"/>
+  </w:num>
+  <w:num w:numId="10">
+    <w:abstractNumId w:val="14"/>
+  </w:num>
+  <w:num w:numId="11">
+    <w:abstractNumId w:val="15"/>
+  </w:num>
+  <w:num w:numId="12">
+    <w:abstractNumId w:val="13"/>
+  </w:num>
+  <w:num w:numId="13">
     <w:abstractNumId w:val="8"/>
   </w:num>
-  <w:num w:numId="10">
-    <w:abstractNumId w:val="10"/>
+  <w:num w:numId="14">
+    <w:abstractNumId w:val="12"/>
   </w:num>
-  <w:num w:numId="11">
-    <w:abstractNumId w:val="11"/>
+  <w:num w:numId="15">
+    <w:abstractNumId w:val="2"/>
   </w:num>
-  <w:num w:numId="12">
-    <w:abstractNumId w:val="9"/>
+  <w:num w:numId="16">
+    <w:abstractNumId w:val="3"/>
   </w:num>
 </w:numbering>
 </file>
@@ -7879,6 +8710,109 @@
       </w:tcPr>
     </w:tblStylePr>
   </w:style>
+  <w:style w:type="table" w:styleId="HelleSchattierung-Akzent5">
+    <w:name w:val="Light Shading Accent 5"/>
+    <w:basedOn w:val="NormaleTabelle"/>
+    <w:uiPriority w:val="60"/>
+    <w:rsid w:val="00D458EB"/>
+    <w:pPr>
+      <w:spacing w:after="0" w:line="240" w:lineRule="auto"/>
+    </w:pPr>
+    <w:rPr>
+      <w:color w:val="31849B" w:themeColor="accent5" w:themeShade="BF"/>
+    </w:rPr>
+    <w:tblPr>
+      <w:tblStyleRowBandSize w:val="1"/>
+      <w:tblStyleColBandSize w:val="1"/>
+      <w:tblInd w:w="0" w:type="dxa"/>
+      <w:tblBorders>
+        <w:top w:val="single" w:sz="8" w:space="0" w:color="4BACC6" w:themeColor="accent5"/>
+        <w:bottom w:val="single" w:sz="8" w:space="0" w:color="4BACC6" w:themeColor="accent5"/>
+      </w:tblBorders>
+      <w:tblCellMar>
+        <w:top w:w="0" w:type="dxa"/>
+        <w:left w:w="108" w:type="dxa"/>
+        <w:bottom w:w="0" w:type="dxa"/>
+        <w:right w:w="108" w:type="dxa"/>
+      </w:tblCellMar>
+    </w:tblPr>
+    <w:tblStylePr w:type="firstRow">
+      <w:pPr>
+        <w:spacing w:before="0" w:after="0" w:line="240" w:lineRule="auto"/>
+      </w:pPr>
+      <w:rPr>
+        <w:b/>
+        <w:bCs/>
+      </w:rPr>
+      <w:tblPr/>
+      <w:tcPr>
+        <w:tcBorders>
+          <w:top w:val="single" w:sz="8" w:space="0" w:color="4BACC6" w:themeColor="accent5"/>
+          <w:left w:val="nil"/>
+          <w:bottom w:val="single" w:sz="8" w:space="0" w:color="4BACC6" w:themeColor="accent5"/>
+          <w:right w:val="nil"/>
+          <w:insideH w:val="nil"/>
+          <w:insideV w:val="nil"/>
+        </w:tcBorders>
+      </w:tcPr>
+    </w:tblStylePr>
+    <w:tblStylePr w:type="lastRow">
+      <w:pPr>
+        <w:spacing w:before="0" w:after="0" w:line="240" w:lineRule="auto"/>
+      </w:pPr>
+      <w:rPr>
+        <w:b/>
+        <w:bCs/>
+      </w:rPr>
+      <w:tblPr/>
+      <w:tcPr>
+        <w:tcBorders>
+          <w:top w:val="single" w:sz="8" w:space="0" w:color="4BACC6" w:themeColor="accent5"/>
+          <w:left w:val="nil"/>
+          <w:bottom w:val="single" w:sz="8" w:space="0" w:color="4BACC6" w:themeColor="accent5"/>
+          <w:right w:val="nil"/>
+          <w:insideH w:val="nil"/>
+          <w:insideV w:val="nil"/>
+        </w:tcBorders>
+      </w:tcPr>
+    </w:tblStylePr>
+    <w:tblStylePr w:type="firstCol">
+      <w:rPr>
+        <w:b/>
+        <w:bCs/>
+      </w:rPr>
+    </w:tblStylePr>
+    <w:tblStylePr w:type="lastCol">
+      <w:rPr>
+        <w:b/>
+        <w:bCs/>
+      </w:rPr>
+    </w:tblStylePr>
+    <w:tblStylePr w:type="band1Vert">
+      <w:tblPr/>
+      <w:tcPr>
+        <w:tcBorders>
+          <w:left w:val="nil"/>
+          <w:right w:val="nil"/>
+          <w:insideH w:val="nil"/>
+          <w:insideV w:val="nil"/>
+        </w:tcBorders>
+        <w:shd w:val="clear" w:color="auto" w:fill="D2EAF1" w:themeFill="accent5" w:themeFillTint="3F"/>
+      </w:tcPr>
+    </w:tblStylePr>
+    <w:tblStylePr w:type="band1Horz">
+      <w:tblPr/>
+      <w:tcPr>
+        <w:tcBorders>
+          <w:left w:val="nil"/>
+          <w:right w:val="nil"/>
+          <w:insideH w:val="nil"/>
+          <w:insideV w:val="nil"/>
+        </w:tcBorders>
+        <w:shd w:val="clear" w:color="auto" w:fill="D2EAF1" w:themeFill="accent5" w:themeFillTint="3F"/>
+      </w:tcPr>
+    </w:tblStylePr>
+  </w:style>
 </w:styles>
 </file>
 
@@ -8527,6 +9461,109 @@
       </w:tcPr>
     </w:tblStylePr>
   </w:style>
+  <w:style w:type="table" w:styleId="HelleSchattierung-Akzent5">
+    <w:name w:val="Light Shading Accent 5"/>
+    <w:basedOn w:val="NormaleTabelle"/>
+    <w:uiPriority w:val="60"/>
+    <w:rsid w:val="00D458EB"/>
+    <w:pPr>
+      <w:spacing w:after="0" w:line="240" w:lineRule="auto"/>
+    </w:pPr>
+    <w:rPr>
+      <w:color w:val="31849B" w:themeColor="accent5" w:themeShade="BF"/>
+    </w:rPr>
+    <w:tblPr>
+      <w:tblStyleRowBandSize w:val="1"/>
+      <w:tblStyleColBandSize w:val="1"/>
+      <w:tblInd w:w="0" w:type="dxa"/>
+      <w:tblBorders>
+        <w:top w:val="single" w:sz="8" w:space="0" w:color="4BACC6" w:themeColor="accent5"/>
+        <w:bottom w:val="single" w:sz="8" w:space="0" w:color="4BACC6" w:themeColor="accent5"/>
+      </w:tblBorders>
+      <w:tblCellMar>
+        <w:top w:w="0" w:type="dxa"/>
+        <w:left w:w="108" w:type="dxa"/>
+        <w:bottom w:w="0" w:type="dxa"/>
+        <w:right w:w="108" w:type="dxa"/>
+      </w:tblCellMar>
+    </w:tblPr>
+    <w:tblStylePr w:type="firstRow">
+      <w:pPr>
+        <w:spacing w:before="0" w:after="0" w:line="240" w:lineRule="auto"/>
+      </w:pPr>
+      <w:rPr>
+        <w:b/>
+        <w:bCs/>
+      </w:rPr>
+      <w:tblPr/>
+      <w:tcPr>
+        <w:tcBorders>
+          <w:top w:val="single" w:sz="8" w:space="0" w:color="4BACC6" w:themeColor="accent5"/>
+          <w:left w:val="nil"/>
+          <w:bottom w:val="single" w:sz="8" w:space="0" w:color="4BACC6" w:themeColor="accent5"/>
+          <w:right w:val="nil"/>
+          <w:insideH w:val="nil"/>
+          <w:insideV w:val="nil"/>
+        </w:tcBorders>
+      </w:tcPr>
+    </w:tblStylePr>
+    <w:tblStylePr w:type="lastRow">
+      <w:pPr>
+        <w:spacing w:before="0" w:after="0" w:line="240" w:lineRule="auto"/>
+      </w:pPr>
+      <w:rPr>
+        <w:b/>
+        <w:bCs/>
+      </w:rPr>
+      <w:tblPr/>
+      <w:tcPr>
+        <w:tcBorders>
+          <w:top w:val="single" w:sz="8" w:space="0" w:color="4BACC6" w:themeColor="accent5"/>
+          <w:left w:val="nil"/>
+          <w:bottom w:val="single" w:sz="8" w:space="0" w:color="4BACC6" w:themeColor="accent5"/>
+          <w:right w:val="nil"/>
+          <w:insideH w:val="nil"/>
+          <w:insideV w:val="nil"/>
+        </w:tcBorders>
+      </w:tcPr>
+    </w:tblStylePr>
+    <w:tblStylePr w:type="firstCol">
+      <w:rPr>
+        <w:b/>
+        <w:bCs/>
+      </w:rPr>
+    </w:tblStylePr>
+    <w:tblStylePr w:type="lastCol">
+      <w:rPr>
+        <w:b/>
+        <w:bCs/>
+      </w:rPr>
+    </w:tblStylePr>
+    <w:tblStylePr w:type="band1Vert">
+      <w:tblPr/>
+      <w:tcPr>
+        <w:tcBorders>
+          <w:left w:val="nil"/>
+          <w:right w:val="nil"/>
+          <w:insideH w:val="nil"/>
+          <w:insideV w:val="nil"/>
+        </w:tcBorders>
+        <w:shd w:val="clear" w:color="auto" w:fill="D2EAF1" w:themeFill="accent5" w:themeFillTint="3F"/>
+      </w:tcPr>
+    </w:tblStylePr>
+    <w:tblStylePr w:type="band1Horz">
+      <w:tblPr/>
+      <w:tcPr>
+        <w:tcBorders>
+          <w:left w:val="nil"/>
+          <w:right w:val="nil"/>
+          <w:insideH w:val="nil"/>
+          <w:insideV w:val="nil"/>
+        </w:tcBorders>
+        <w:shd w:val="clear" w:color="auto" w:fill="D2EAF1" w:themeFill="accent5" w:themeFillTint="3F"/>
+      </w:tcPr>
+    </w:tblStylePr>
+  </w:style>
 </w:styles>
 </file>
 
@@ -8839,7 +9876,7 @@
 </file>
 
 <file path=customXml/itemProps2.xml><?xml version="1.0" encoding="utf-8"?>
-<ds:datastoreItem xmlns:ds="http://schemas.openxmlformats.org/officeDocument/2006/customXml" ds:itemID="{8091D97E-CC84-4DA0-9420-E70FD210DBF9}">
+<ds:datastoreItem xmlns:ds="http://schemas.openxmlformats.org/officeDocument/2006/customXml" ds:itemID="{C301CEB6-8D1A-4195-9769-0F1A59588339}">
   <ds:schemaRefs>
     <ds:schemaRef ds:uri="http://schemas.openxmlformats.org/officeDocument/2006/bibliography"/>
   </ds:schemaRefs>

</xml_diff>